<commit_message>
almost finish test doc
</commit_message>
<xml_diff>
--- a/doc/测试文档.docx
+++ b/doc/测试文档.docx
@@ -681,7 +681,7 @@
           <w:r>
             <w:fldChar w:fldCharType="separate"/>
           </w:r>
-          <w:hyperlink w:anchor="_Toc486110850" w:history="1">
+          <w:hyperlink w:anchor="_Toc486273865" w:history="1">
             <w:r>
               <w:rPr>
                 <w:rStyle w:val="ad"/>
@@ -724,7 +724,7 @@
                 <w:noProof/>
                 <w:webHidden/>
               </w:rPr>
-              <w:instrText xml:space="preserve"> PAGEREF _Toc486110850 \h </w:instrText>
+              <w:instrText xml:space="preserve"> PAGEREF _Toc486273865 \h </w:instrText>
             </w:r>
             <w:r>
               <w:rPr>
@@ -744,7 +744,7 @@
                 <w:noProof/>
                 <w:webHidden/>
               </w:rPr>
-              <w:t>1</w:t>
+              <w:t>3</w:t>
             </w:r>
             <w:r>
               <w:rPr>
@@ -769,7 +769,7 @@
               <w:szCs w:val="22"/>
             </w:rPr>
           </w:pPr>
-          <w:hyperlink w:anchor="_Toc486110851" w:history="1">
+          <w:hyperlink w:anchor="_Toc486273866" w:history="1">
             <w:r>
               <w:rPr>
                 <w:rStyle w:val="ad"/>
@@ -812,7 +812,7 @@
                 <w:noProof/>
                 <w:webHidden/>
               </w:rPr>
-              <w:instrText xml:space="preserve"> PAGEREF _Toc486110851 \h </w:instrText>
+              <w:instrText xml:space="preserve"> PAGEREF _Toc486273866 \h </w:instrText>
             </w:r>
             <w:r>
               <w:rPr>
@@ -832,7 +832,7 @@
                 <w:noProof/>
                 <w:webHidden/>
               </w:rPr>
-              <w:t>1</w:t>
+              <w:t>3</w:t>
             </w:r>
             <w:r>
               <w:rPr>
@@ -857,7 +857,7 @@
               <w:szCs w:val="22"/>
             </w:rPr>
           </w:pPr>
-          <w:hyperlink w:anchor="_Toc486110852" w:history="1">
+          <w:hyperlink w:anchor="_Toc486273867" w:history="1">
             <w:r>
               <w:rPr>
                 <w:rStyle w:val="ad"/>
@@ -900,7 +900,7 @@
                 <w:noProof/>
                 <w:webHidden/>
               </w:rPr>
-              <w:instrText xml:space="preserve"> PAGEREF _Toc486110852 \h </w:instrText>
+              <w:instrText xml:space="preserve"> PAGEREF _Toc486273867 \h </w:instrText>
             </w:r>
             <w:r>
               <w:rPr>
@@ -920,7 +920,7 @@
                 <w:noProof/>
                 <w:webHidden/>
               </w:rPr>
-              <w:t>1</w:t>
+              <w:t>3</w:t>
             </w:r>
             <w:r>
               <w:rPr>
@@ -946,7 +946,7 @@
               <w:szCs w:val="22"/>
             </w:rPr>
           </w:pPr>
-          <w:hyperlink w:anchor="_Toc486110853" w:history="1">
+          <w:hyperlink w:anchor="_Toc486273868" w:history="1">
             <w:r>
               <w:rPr>
                 <w:rStyle w:val="ad"/>
@@ -989,7 +989,7 @@
                 <w:noProof/>
                 <w:webHidden/>
               </w:rPr>
-              <w:instrText xml:space="preserve"> PAGEREF _Toc486110853 \h </w:instrText>
+              <w:instrText xml:space="preserve"> PAGEREF _Toc486273868 \h </w:instrText>
             </w:r>
             <w:r>
               <w:rPr>
@@ -1009,7 +1009,7 @@
                 <w:noProof/>
                 <w:webHidden/>
               </w:rPr>
-              <w:t>1</w:t>
+              <w:t>3</w:t>
             </w:r>
             <w:r>
               <w:rPr>
@@ -1035,7 +1035,7 @@
               <w:szCs w:val="22"/>
             </w:rPr>
           </w:pPr>
-          <w:hyperlink w:anchor="_Toc486110854" w:history="1">
+          <w:hyperlink w:anchor="_Toc486273869" w:history="1">
             <w:r>
               <w:rPr>
                 <w:rStyle w:val="ad"/>
@@ -1078,7 +1078,7 @@
                 <w:noProof/>
                 <w:webHidden/>
               </w:rPr>
-              <w:instrText xml:space="preserve"> PAGEREF _Toc486110854 \h </w:instrText>
+              <w:instrText xml:space="preserve"> PAGEREF _Toc486273869 \h </w:instrText>
             </w:r>
             <w:r>
               <w:rPr>
@@ -1098,7 +1098,7 @@
                 <w:noProof/>
                 <w:webHidden/>
               </w:rPr>
-              <w:t>1</w:t>
+              <w:t>3</w:t>
             </w:r>
             <w:r>
               <w:rPr>
@@ -1124,7 +1124,7 @@
               <w:szCs w:val="22"/>
             </w:rPr>
           </w:pPr>
-          <w:hyperlink w:anchor="_Toc486110855" w:history="1">
+          <w:hyperlink w:anchor="_Toc486273870" w:history="1">
             <w:r>
               <w:rPr>
                 <w:rStyle w:val="ad"/>
@@ -1167,7 +1167,7 @@
                 <w:noProof/>
                 <w:webHidden/>
               </w:rPr>
-              <w:instrText xml:space="preserve"> PAGEREF _Toc486110855 \h </w:instrText>
+              <w:instrText xml:space="preserve"> PAGEREF _Toc486273870 \h </w:instrText>
             </w:r>
             <w:r>
               <w:rPr>
@@ -1187,7 +1187,7 @@
                 <w:noProof/>
                 <w:webHidden/>
               </w:rPr>
-              <w:t>1</w:t>
+              <w:t>3</w:t>
             </w:r>
             <w:r>
               <w:rPr>
@@ -1213,7 +1213,7 @@
               <w:szCs w:val="22"/>
             </w:rPr>
           </w:pPr>
-          <w:hyperlink w:anchor="_Toc486110856" w:history="1">
+          <w:hyperlink w:anchor="_Toc486273871" w:history="1">
             <w:r>
               <w:rPr>
                 <w:rStyle w:val="ad"/>
@@ -1257,7 +1257,7 @@
                 <w:noProof/>
                 <w:webHidden/>
               </w:rPr>
-              <w:instrText xml:space="preserve"> PAGEREF _Toc486110856 \h </w:instrText>
+              <w:instrText xml:space="preserve"> PAGEREF _Toc486273871 \h </w:instrText>
             </w:r>
             <w:r>
               <w:rPr>
@@ -1277,7 +1277,7 @@
                 <w:noProof/>
                 <w:webHidden/>
               </w:rPr>
-              <w:t>1</w:t>
+              <w:t>3</w:t>
             </w:r>
             <w:r>
               <w:rPr>
@@ -1303,7 +1303,7 @@
               <w:szCs w:val="22"/>
             </w:rPr>
           </w:pPr>
-          <w:hyperlink w:anchor="_Toc486110857" w:history="1">
+          <w:hyperlink w:anchor="_Toc486273872" w:history="1">
             <w:r>
               <w:rPr>
                 <w:rStyle w:val="ad"/>
@@ -1326,6 +1326,96 @@
                 <w:rStyle w:val="ad"/>
                 <w:noProof/>
               </w:rPr>
+              <w:t>TUS1-4测试结果示例</w:t>
+            </w:r>
+            <w:r>
+              <w:rPr>
+                <w:noProof/>
+                <w:webHidden/>
+              </w:rPr>
+              <w:tab/>
+            </w:r>
+            <w:r>
+              <w:rPr>
+                <w:noProof/>
+                <w:webHidden/>
+              </w:rPr>
+              <w:fldChar w:fldCharType="begin"/>
+            </w:r>
+            <w:r>
+              <w:rPr>
+                <w:noProof/>
+                <w:webHidden/>
+              </w:rPr>
+              <w:instrText xml:space="preserve"> PAGEREF _Toc486273872 \h </w:instrText>
+            </w:r>
+            <w:r>
+              <w:rPr>
+                <w:noProof/>
+                <w:webHidden/>
+              </w:rPr>
+            </w:r>
+            <w:r>
+              <w:rPr>
+                <w:noProof/>
+                <w:webHidden/>
+              </w:rPr>
+              <w:fldChar w:fldCharType="separate"/>
+            </w:r>
+            <w:r>
+              <w:rPr>
+                <w:noProof/>
+                <w:webHidden/>
+              </w:rPr>
+              <w:t>4</w:t>
+            </w:r>
+            <w:r>
+              <w:rPr>
+                <w:noProof/>
+                <w:webHidden/>
+              </w:rPr>
+              <w:fldChar w:fldCharType="end"/>
+            </w:r>
+          </w:hyperlink>
+        </w:p>
+        <w:p>
+          <w:pPr>
+            <w:pStyle w:val="22"/>
+            <w:tabs>
+              <w:tab w:val="left" w:pos="840"/>
+              <w:tab w:val="right" w:leader="dot" w:pos="8296"/>
+            </w:tabs>
+            <w:ind w:left="480"/>
+            <w:rPr>
+              <w:rFonts w:asciiTheme="minorHAnsi" w:eastAsiaTheme="minorEastAsia" w:hAnsiTheme="minorHAnsi" w:cstheme="minorBidi"/>
+              <w:noProof/>
+              <w:sz w:val="21"/>
+              <w:szCs w:val="22"/>
+            </w:rPr>
+          </w:pPr>
+          <w:hyperlink w:anchor="_Toc486273873" w:history="1">
+            <w:r>
+              <w:rPr>
+                <w:rStyle w:val="ad"/>
+                <w:rFonts w:cs="Calibri"/>
+                <w:noProof/>
+              </w:rPr>
+              <w:t>-</w:t>
+            </w:r>
+            <w:r>
+              <w:rPr>
+                <w:rFonts w:asciiTheme="minorHAnsi" w:eastAsiaTheme="minorEastAsia" w:hAnsiTheme="minorHAnsi" w:cstheme="minorBidi"/>
+                <w:noProof/>
+                <w:sz w:val="21"/>
+                <w:szCs w:val="22"/>
+              </w:rPr>
+              <w:tab/>
+            </w:r>
+            <w:r>
+              <w:rPr>
+                <w:rStyle w:val="ad"/>
+                <w:noProof/>
+              </w:rPr>
               <w:t>TUS2的测试用例</w:t>
             </w:r>
             <w:r>
@@ -1347,7 +1437,7 @@
                 <w:noProof/>
                 <w:webHidden/>
               </w:rPr>
-              <w:instrText xml:space="preserve"> PAGEREF _Toc486110857 \h </w:instrText>
+              <w:instrText xml:space="preserve"> PAGEREF _Toc486273873 \h </w:instrText>
             </w:r>
             <w:r>
               <w:rPr>
@@ -1367,7 +1457,97 @@
                 <w:noProof/>
                 <w:webHidden/>
               </w:rPr>
-              <w:t>2</w:t>
+              <w:t>4</w:t>
+            </w:r>
+            <w:r>
+              <w:rPr>
+                <w:noProof/>
+                <w:webHidden/>
+              </w:rPr>
+              <w:fldChar w:fldCharType="end"/>
+            </w:r>
+          </w:hyperlink>
+        </w:p>
+        <w:p>
+          <w:pPr>
+            <w:pStyle w:val="22"/>
+            <w:tabs>
+              <w:tab w:val="left" w:pos="840"/>
+              <w:tab w:val="right" w:leader="dot" w:pos="8296"/>
+            </w:tabs>
+            <w:ind w:left="480"/>
+            <w:rPr>
+              <w:rFonts w:asciiTheme="minorHAnsi" w:eastAsiaTheme="minorEastAsia" w:hAnsiTheme="minorHAnsi" w:cstheme="minorBidi"/>
+              <w:noProof/>
+              <w:sz w:val="21"/>
+              <w:szCs w:val="22"/>
+            </w:rPr>
+          </w:pPr>
+          <w:hyperlink w:anchor="_Toc486273874" w:history="1">
+            <w:r>
+              <w:rPr>
+                <w:rStyle w:val="ad"/>
+                <w:rFonts w:cs="Calibri"/>
+                <w:noProof/>
+              </w:rPr>
+              <w:t>-</w:t>
+            </w:r>
+            <w:r>
+              <w:rPr>
+                <w:rFonts w:asciiTheme="minorHAnsi" w:eastAsiaTheme="minorEastAsia" w:hAnsiTheme="minorHAnsi" w:cstheme="minorBidi"/>
+                <w:noProof/>
+                <w:sz w:val="21"/>
+                <w:szCs w:val="22"/>
+              </w:rPr>
+              <w:tab/>
+            </w:r>
+            <w:r>
+              <w:rPr>
+                <w:rStyle w:val="ad"/>
+                <w:noProof/>
+              </w:rPr>
+              <w:t>TUS2-1测试结果示例</w:t>
+            </w:r>
+            <w:r>
+              <w:rPr>
+                <w:noProof/>
+                <w:webHidden/>
+              </w:rPr>
+              <w:tab/>
+            </w:r>
+            <w:r>
+              <w:rPr>
+                <w:noProof/>
+                <w:webHidden/>
+              </w:rPr>
+              <w:fldChar w:fldCharType="begin"/>
+            </w:r>
+            <w:r>
+              <w:rPr>
+                <w:noProof/>
+                <w:webHidden/>
+              </w:rPr>
+              <w:instrText xml:space="preserve"> PAGEREF _Toc486273874 \h </w:instrText>
+            </w:r>
+            <w:r>
+              <w:rPr>
+                <w:noProof/>
+                <w:webHidden/>
+              </w:rPr>
+            </w:r>
+            <w:r>
+              <w:rPr>
+                <w:noProof/>
+                <w:webHidden/>
+              </w:rPr>
+              <w:fldChar w:fldCharType="separate"/>
+            </w:r>
+            <w:r>
+              <w:rPr>
+                <w:noProof/>
+                <w:webHidden/>
+              </w:rPr>
+              <w:t>4</w:t>
             </w:r>
             <w:r>
               <w:rPr>
@@ -1393,7 +1573,7 @@
               <w:szCs w:val="22"/>
             </w:rPr>
           </w:pPr>
-          <w:hyperlink w:anchor="_Toc486110858" w:history="1">
+          <w:hyperlink w:anchor="_Toc486273875" w:history="1">
             <w:r>
               <w:rPr>
                 <w:rStyle w:val="ad"/>
@@ -1436,7 +1616,7 @@
                 <w:noProof/>
                 <w:webHidden/>
               </w:rPr>
-              <w:instrText xml:space="preserve"> PAGEREF _Toc486110858 \h </w:instrText>
+              <w:instrText xml:space="preserve"> PAGEREF _Toc486273875 \h </w:instrText>
             </w:r>
             <w:r>
               <w:rPr>
@@ -1456,7 +1636,7 @@
                 <w:noProof/>
                 <w:webHidden/>
               </w:rPr>
-              <w:t>2</w:t>
+              <w:t>5</w:t>
             </w:r>
             <w:r>
               <w:rPr>
@@ -1482,7 +1662,7 @@
               <w:szCs w:val="22"/>
             </w:rPr>
           </w:pPr>
-          <w:hyperlink w:anchor="_Toc486110859" w:history="1">
+          <w:hyperlink w:anchor="_Toc486273876" w:history="1">
             <w:r>
               <w:rPr>
                 <w:rStyle w:val="ad"/>
@@ -1526,7 +1706,7 @@
                 <w:noProof/>
                 <w:webHidden/>
               </w:rPr>
-              <w:instrText xml:space="preserve"> PAGEREF _Toc486110859 \h </w:instrText>
+              <w:instrText xml:space="preserve"> PAGEREF _Toc486273876 \h </w:instrText>
             </w:r>
             <w:r>
               <w:rPr>
@@ -1546,7 +1726,7 @@
                 <w:noProof/>
                 <w:webHidden/>
               </w:rPr>
-              <w:t>2</w:t>
+              <w:t>5</w:t>
             </w:r>
             <w:r>
               <w:rPr>
@@ -1572,7 +1752,7 @@
               <w:szCs w:val="22"/>
             </w:rPr>
           </w:pPr>
-          <w:hyperlink w:anchor="_Toc486110860" w:history="1">
+          <w:hyperlink w:anchor="_Toc486273877" w:history="1">
             <w:r>
               <w:rPr>
                 <w:rStyle w:val="ad"/>
@@ -1595,6 +1775,96 @@
                 <w:rStyle w:val="ad"/>
                 <w:noProof/>
               </w:rPr>
+              <w:t>TUS1-4测试结果示例</w:t>
+            </w:r>
+            <w:r>
+              <w:rPr>
+                <w:noProof/>
+                <w:webHidden/>
+              </w:rPr>
+              <w:tab/>
+            </w:r>
+            <w:r>
+              <w:rPr>
+                <w:noProof/>
+                <w:webHidden/>
+              </w:rPr>
+              <w:fldChar w:fldCharType="begin"/>
+            </w:r>
+            <w:r>
+              <w:rPr>
+                <w:noProof/>
+                <w:webHidden/>
+              </w:rPr>
+              <w:instrText xml:space="preserve"> PAGEREF _Toc486273877 \h </w:instrText>
+            </w:r>
+            <w:r>
+              <w:rPr>
+                <w:noProof/>
+                <w:webHidden/>
+              </w:rPr>
+            </w:r>
+            <w:r>
+              <w:rPr>
+                <w:noProof/>
+                <w:webHidden/>
+              </w:rPr>
+              <w:fldChar w:fldCharType="separate"/>
+            </w:r>
+            <w:r>
+              <w:rPr>
+                <w:noProof/>
+                <w:webHidden/>
+              </w:rPr>
+              <w:t>6</w:t>
+            </w:r>
+            <w:r>
+              <w:rPr>
+                <w:noProof/>
+                <w:webHidden/>
+              </w:rPr>
+              <w:fldChar w:fldCharType="end"/>
+            </w:r>
+          </w:hyperlink>
+        </w:p>
+        <w:p>
+          <w:pPr>
+            <w:pStyle w:val="22"/>
+            <w:tabs>
+              <w:tab w:val="left" w:pos="840"/>
+              <w:tab w:val="right" w:leader="dot" w:pos="8296"/>
+            </w:tabs>
+            <w:ind w:left="480"/>
+            <w:rPr>
+              <w:rFonts w:asciiTheme="minorHAnsi" w:eastAsiaTheme="minorEastAsia" w:hAnsiTheme="minorHAnsi" w:cstheme="minorBidi"/>
+              <w:noProof/>
+              <w:sz w:val="21"/>
+              <w:szCs w:val="22"/>
+            </w:rPr>
+          </w:pPr>
+          <w:hyperlink w:anchor="_Toc486273878" w:history="1">
+            <w:r>
+              <w:rPr>
+                <w:rStyle w:val="ad"/>
+                <w:rFonts w:cs="Calibri"/>
+                <w:noProof/>
+              </w:rPr>
+              <w:t>-</w:t>
+            </w:r>
+            <w:r>
+              <w:rPr>
+                <w:rFonts w:asciiTheme="minorHAnsi" w:eastAsiaTheme="minorEastAsia" w:hAnsiTheme="minorHAnsi" w:cstheme="minorBidi"/>
+                <w:noProof/>
+                <w:sz w:val="21"/>
+                <w:szCs w:val="22"/>
+              </w:rPr>
+              <w:tab/>
+            </w:r>
+            <w:r>
+              <w:rPr>
+                <w:rStyle w:val="ad"/>
+                <w:noProof/>
+              </w:rPr>
               <w:t>TUS2的测试用例</w:t>
             </w:r>
             <w:r>
@@ -1616,7 +1886,7 @@
                 <w:noProof/>
                 <w:webHidden/>
               </w:rPr>
-              <w:instrText xml:space="preserve"> PAGEREF _Toc486110860 \h </w:instrText>
+              <w:instrText xml:space="preserve"> PAGEREF _Toc486273878 \h </w:instrText>
             </w:r>
             <w:r>
               <w:rPr>
@@ -1636,7 +1906,97 @@
                 <w:noProof/>
                 <w:webHidden/>
               </w:rPr>
-              <w:t>3</w:t>
+              <w:t>6</w:t>
+            </w:r>
+            <w:r>
+              <w:rPr>
+                <w:noProof/>
+                <w:webHidden/>
+              </w:rPr>
+              <w:fldChar w:fldCharType="end"/>
+            </w:r>
+          </w:hyperlink>
+        </w:p>
+        <w:p>
+          <w:pPr>
+            <w:pStyle w:val="22"/>
+            <w:tabs>
+              <w:tab w:val="left" w:pos="840"/>
+              <w:tab w:val="right" w:leader="dot" w:pos="8296"/>
+            </w:tabs>
+            <w:ind w:left="480"/>
+            <w:rPr>
+              <w:rFonts w:asciiTheme="minorHAnsi" w:eastAsiaTheme="minorEastAsia" w:hAnsiTheme="minorHAnsi" w:cstheme="minorBidi"/>
+              <w:noProof/>
+              <w:sz w:val="21"/>
+              <w:szCs w:val="22"/>
+            </w:rPr>
+          </w:pPr>
+          <w:hyperlink w:anchor="_Toc486273879" w:history="1">
+            <w:r>
+              <w:rPr>
+                <w:rStyle w:val="ad"/>
+                <w:rFonts w:cs="Calibri"/>
+                <w:noProof/>
+              </w:rPr>
+              <w:t>-</w:t>
+            </w:r>
+            <w:r>
+              <w:rPr>
+                <w:rFonts w:asciiTheme="minorHAnsi" w:eastAsiaTheme="minorEastAsia" w:hAnsiTheme="minorHAnsi" w:cstheme="minorBidi"/>
+                <w:noProof/>
+                <w:sz w:val="21"/>
+                <w:szCs w:val="22"/>
+              </w:rPr>
+              <w:tab/>
+            </w:r>
+            <w:r>
+              <w:rPr>
+                <w:rStyle w:val="ad"/>
+                <w:noProof/>
+              </w:rPr>
+              <w:t>TUS2-1测试结果示例</w:t>
+            </w:r>
+            <w:r>
+              <w:rPr>
+                <w:noProof/>
+                <w:webHidden/>
+              </w:rPr>
+              <w:tab/>
+            </w:r>
+            <w:r>
+              <w:rPr>
+                <w:noProof/>
+                <w:webHidden/>
+              </w:rPr>
+              <w:fldChar w:fldCharType="begin"/>
+            </w:r>
+            <w:r>
+              <w:rPr>
+                <w:noProof/>
+                <w:webHidden/>
+              </w:rPr>
+              <w:instrText xml:space="preserve"> PAGEREF _Toc486273879 \h </w:instrText>
+            </w:r>
+            <w:r>
+              <w:rPr>
+                <w:noProof/>
+                <w:webHidden/>
+              </w:rPr>
+            </w:r>
+            <w:r>
+              <w:rPr>
+                <w:noProof/>
+                <w:webHidden/>
+              </w:rPr>
+              <w:fldChar w:fldCharType="separate"/>
+            </w:r>
+            <w:r>
+              <w:rPr>
+                <w:noProof/>
+                <w:webHidden/>
+              </w:rPr>
+              <w:t>6</w:t>
             </w:r>
             <w:r>
               <w:rPr>
@@ -1662,7 +2022,7 @@
               <w:szCs w:val="22"/>
             </w:rPr>
           </w:pPr>
-          <w:hyperlink w:anchor="_Toc486110861" w:history="1">
+          <w:hyperlink w:anchor="_Toc486273880" w:history="1">
             <w:r>
               <w:rPr>
                 <w:rStyle w:val="ad"/>
@@ -1705,7 +2065,7 @@
                 <w:noProof/>
                 <w:webHidden/>
               </w:rPr>
-              <w:instrText xml:space="preserve"> PAGEREF _Toc486110861 \h </w:instrText>
+              <w:instrText xml:space="preserve"> PAGEREF _Toc486273880 \h </w:instrText>
             </w:r>
             <w:r>
               <w:rPr>
@@ -1725,7 +2085,7 @@
                 <w:noProof/>
                 <w:webHidden/>
               </w:rPr>
-              <w:t>3</w:t>
+              <w:t>7</w:t>
             </w:r>
             <w:r>
               <w:rPr>
@@ -1751,7 +2111,7 @@
               <w:szCs w:val="22"/>
             </w:rPr>
           </w:pPr>
-          <w:hyperlink w:anchor="_Toc486110862" w:history="1">
+          <w:hyperlink w:anchor="_Toc486273881" w:history="1">
             <w:r>
               <w:rPr>
                 <w:rStyle w:val="ad"/>
@@ -1795,7 +2155,7 @@
                 <w:noProof/>
                 <w:webHidden/>
               </w:rPr>
-              <w:instrText xml:space="preserve"> PAGEREF _Toc486110862 \h </w:instrText>
+              <w:instrText xml:space="preserve"> PAGEREF _Toc486273881 \h </w:instrText>
             </w:r>
             <w:r>
               <w:rPr>
@@ -1815,7 +2175,7 @@
                 <w:noProof/>
                 <w:webHidden/>
               </w:rPr>
-              <w:t>3</w:t>
+              <w:t>7</w:t>
             </w:r>
             <w:r>
               <w:rPr>
@@ -1841,7 +2201,7 @@
               <w:szCs w:val="22"/>
             </w:rPr>
           </w:pPr>
-          <w:hyperlink w:anchor="_Toc486110863" w:history="1">
+          <w:hyperlink w:anchor="_Toc486273882" w:history="1">
             <w:r>
               <w:rPr>
                 <w:rStyle w:val="ad"/>
@@ -1864,6 +2224,96 @@
                 <w:rStyle w:val="ad"/>
                 <w:noProof/>
               </w:rPr>
+              <w:t>TUS1-4测试结果示例</w:t>
+            </w:r>
+            <w:r>
+              <w:rPr>
+                <w:noProof/>
+                <w:webHidden/>
+              </w:rPr>
+              <w:tab/>
+            </w:r>
+            <w:r>
+              <w:rPr>
+                <w:noProof/>
+                <w:webHidden/>
+              </w:rPr>
+              <w:fldChar w:fldCharType="begin"/>
+            </w:r>
+            <w:r>
+              <w:rPr>
+                <w:noProof/>
+                <w:webHidden/>
+              </w:rPr>
+              <w:instrText xml:space="preserve"> PAGEREF _Toc486273882 \h </w:instrText>
+            </w:r>
+            <w:r>
+              <w:rPr>
+                <w:noProof/>
+                <w:webHidden/>
+              </w:rPr>
+            </w:r>
+            <w:r>
+              <w:rPr>
+                <w:noProof/>
+                <w:webHidden/>
+              </w:rPr>
+              <w:fldChar w:fldCharType="separate"/>
+            </w:r>
+            <w:r>
+              <w:rPr>
+                <w:noProof/>
+                <w:webHidden/>
+              </w:rPr>
+              <w:t>8</w:t>
+            </w:r>
+            <w:r>
+              <w:rPr>
+                <w:noProof/>
+                <w:webHidden/>
+              </w:rPr>
+              <w:fldChar w:fldCharType="end"/>
+            </w:r>
+          </w:hyperlink>
+        </w:p>
+        <w:p>
+          <w:pPr>
+            <w:pStyle w:val="22"/>
+            <w:tabs>
+              <w:tab w:val="left" w:pos="840"/>
+              <w:tab w:val="right" w:leader="dot" w:pos="8296"/>
+            </w:tabs>
+            <w:ind w:left="480"/>
+            <w:rPr>
+              <w:rFonts w:asciiTheme="minorHAnsi" w:eastAsiaTheme="minorEastAsia" w:hAnsiTheme="minorHAnsi" w:cstheme="minorBidi"/>
+              <w:noProof/>
+              <w:sz w:val="21"/>
+              <w:szCs w:val="22"/>
+            </w:rPr>
+          </w:pPr>
+          <w:hyperlink w:anchor="_Toc486273883" w:history="1">
+            <w:r>
+              <w:rPr>
+                <w:rStyle w:val="ad"/>
+                <w:rFonts w:cs="Calibri"/>
+                <w:noProof/>
+              </w:rPr>
+              <w:t>-</w:t>
+            </w:r>
+            <w:r>
+              <w:rPr>
+                <w:rFonts w:asciiTheme="minorHAnsi" w:eastAsiaTheme="minorEastAsia" w:hAnsiTheme="minorHAnsi" w:cstheme="minorBidi"/>
+                <w:noProof/>
+                <w:sz w:val="21"/>
+                <w:szCs w:val="22"/>
+              </w:rPr>
+              <w:tab/>
+            </w:r>
+            <w:r>
+              <w:rPr>
+                <w:rStyle w:val="ad"/>
+                <w:noProof/>
+              </w:rPr>
               <w:t>TUS2的测试用例</w:t>
             </w:r>
             <w:r>
@@ -1885,7 +2335,7 @@
                 <w:noProof/>
                 <w:webHidden/>
               </w:rPr>
-              <w:instrText xml:space="preserve"> PAGEREF _Toc486110863 \h </w:instrText>
+              <w:instrText xml:space="preserve"> PAGEREF _Toc486273883 \h </w:instrText>
             </w:r>
             <w:r>
               <w:rPr>
@@ -1905,7 +2355,7 @@
                 <w:noProof/>
                 <w:webHidden/>
               </w:rPr>
-              <w:t>4</w:t>
+              <w:t>8</w:t>
             </w:r>
             <w:r>
               <w:rPr>
@@ -1931,7 +2381,7 @@
               <w:szCs w:val="22"/>
             </w:rPr>
           </w:pPr>
-          <w:hyperlink w:anchor="_Toc486110864" w:history="1">
+          <w:hyperlink w:anchor="_Toc486273884" w:history="1">
             <w:r>
               <w:rPr>
                 <w:rStyle w:val="ad"/>
@@ -1974,7 +2424,7 @@
                 <w:noProof/>
                 <w:webHidden/>
               </w:rPr>
-              <w:instrText xml:space="preserve"> PAGEREF _Toc486110864 \h </w:instrText>
+              <w:instrText xml:space="preserve"> PAGEREF _Toc486273884 \h </w:instrText>
             </w:r>
             <w:r>
               <w:rPr>
@@ -1994,7 +2444,7 @@
                 <w:noProof/>
                 <w:webHidden/>
               </w:rPr>
-              <w:t>4</w:t>
+              <w:t>9</w:t>
             </w:r>
             <w:r>
               <w:rPr>
@@ -2020,7 +2470,7 @@
               <w:szCs w:val="22"/>
             </w:rPr>
           </w:pPr>
-          <w:hyperlink w:anchor="_Toc486110865" w:history="1">
+          <w:hyperlink w:anchor="_Toc486273885" w:history="1">
             <w:r>
               <w:rPr>
                 <w:rStyle w:val="ad"/>
@@ -2064,7 +2514,7 @@
                 <w:noProof/>
                 <w:webHidden/>
               </w:rPr>
-              <w:instrText xml:space="preserve"> PAGEREF _Toc486110865 \h </w:instrText>
+              <w:instrText xml:space="preserve"> PAGEREF _Toc486273885 \h </w:instrText>
             </w:r>
             <w:r>
               <w:rPr>
@@ -2084,7 +2534,7 @@
                 <w:noProof/>
                 <w:webHidden/>
               </w:rPr>
-              <w:t>4</w:t>
+              <w:t>9</w:t>
             </w:r>
             <w:r>
               <w:rPr>
@@ -2110,7 +2560,7 @@
               <w:szCs w:val="22"/>
             </w:rPr>
           </w:pPr>
-          <w:hyperlink w:anchor="_Toc486110866" w:history="1">
+          <w:hyperlink w:anchor="_Toc486273886" w:history="1">
             <w:r>
               <w:rPr>
                 <w:rStyle w:val="ad"/>
@@ -2133,6 +2583,96 @@
                 <w:rStyle w:val="ad"/>
                 <w:noProof/>
               </w:rPr>
+              <w:t>TUS1-4测试结果示例</w:t>
+            </w:r>
+            <w:r>
+              <w:rPr>
+                <w:noProof/>
+                <w:webHidden/>
+              </w:rPr>
+              <w:tab/>
+            </w:r>
+            <w:r>
+              <w:rPr>
+                <w:noProof/>
+                <w:webHidden/>
+              </w:rPr>
+              <w:fldChar w:fldCharType="begin"/>
+            </w:r>
+            <w:r>
+              <w:rPr>
+                <w:noProof/>
+                <w:webHidden/>
+              </w:rPr>
+              <w:instrText xml:space="preserve"> PAGEREF _Toc486273886 \h </w:instrText>
+            </w:r>
+            <w:r>
+              <w:rPr>
+                <w:noProof/>
+                <w:webHidden/>
+              </w:rPr>
+            </w:r>
+            <w:r>
+              <w:rPr>
+                <w:noProof/>
+                <w:webHidden/>
+              </w:rPr>
+              <w:fldChar w:fldCharType="separate"/>
+            </w:r>
+            <w:r>
+              <w:rPr>
+                <w:noProof/>
+                <w:webHidden/>
+              </w:rPr>
+              <w:t>9</w:t>
+            </w:r>
+            <w:r>
+              <w:rPr>
+                <w:noProof/>
+                <w:webHidden/>
+              </w:rPr>
+              <w:fldChar w:fldCharType="end"/>
+            </w:r>
+          </w:hyperlink>
+        </w:p>
+        <w:p>
+          <w:pPr>
+            <w:pStyle w:val="22"/>
+            <w:tabs>
+              <w:tab w:val="left" w:pos="840"/>
+              <w:tab w:val="right" w:leader="dot" w:pos="8296"/>
+            </w:tabs>
+            <w:ind w:left="480"/>
+            <w:rPr>
+              <w:rFonts w:asciiTheme="minorHAnsi" w:eastAsiaTheme="minorEastAsia" w:hAnsiTheme="minorHAnsi" w:cstheme="minorBidi"/>
+              <w:noProof/>
+              <w:sz w:val="21"/>
+              <w:szCs w:val="22"/>
+            </w:rPr>
+          </w:pPr>
+          <w:hyperlink w:anchor="_Toc486273887" w:history="1">
+            <w:r>
+              <w:rPr>
+                <w:rStyle w:val="ad"/>
+                <w:rFonts w:cs="Calibri"/>
+                <w:noProof/>
+              </w:rPr>
+              <w:t>-</w:t>
+            </w:r>
+            <w:r>
+              <w:rPr>
+                <w:rFonts w:asciiTheme="minorHAnsi" w:eastAsiaTheme="minorEastAsia" w:hAnsiTheme="minorHAnsi" w:cstheme="minorBidi"/>
+                <w:noProof/>
+                <w:sz w:val="21"/>
+                <w:szCs w:val="22"/>
+              </w:rPr>
+              <w:tab/>
+            </w:r>
+            <w:r>
+              <w:rPr>
+                <w:rStyle w:val="ad"/>
+                <w:noProof/>
+              </w:rPr>
               <w:t>TUS2的测试用例</w:t>
             </w:r>
             <w:r>
@@ -2154,7 +2694,7 @@
                 <w:noProof/>
                 <w:webHidden/>
               </w:rPr>
-              <w:instrText xml:space="preserve"> PAGEREF _Toc486110866 \h </w:instrText>
+              <w:instrText xml:space="preserve"> PAGEREF _Toc486273887 \h </w:instrText>
             </w:r>
             <w:r>
               <w:rPr>
@@ -2174,7 +2714,97 @@
                 <w:noProof/>
                 <w:webHidden/>
               </w:rPr>
-              <w:t>4</w:t>
+              <w:t>10</w:t>
+            </w:r>
+            <w:r>
+              <w:rPr>
+                <w:noProof/>
+                <w:webHidden/>
+              </w:rPr>
+              <w:fldChar w:fldCharType="end"/>
+            </w:r>
+          </w:hyperlink>
+        </w:p>
+        <w:p>
+          <w:pPr>
+            <w:pStyle w:val="22"/>
+            <w:tabs>
+              <w:tab w:val="left" w:pos="840"/>
+              <w:tab w:val="right" w:leader="dot" w:pos="8296"/>
+            </w:tabs>
+            <w:ind w:left="480"/>
+            <w:rPr>
+              <w:rFonts w:asciiTheme="minorHAnsi" w:eastAsiaTheme="minorEastAsia" w:hAnsiTheme="minorHAnsi" w:cstheme="minorBidi"/>
+              <w:noProof/>
+              <w:sz w:val="21"/>
+              <w:szCs w:val="22"/>
+            </w:rPr>
+          </w:pPr>
+          <w:hyperlink w:anchor="_Toc486273888" w:history="1">
+            <w:r>
+              <w:rPr>
+                <w:rStyle w:val="ad"/>
+                <w:rFonts w:cs="Calibri"/>
+                <w:noProof/>
+              </w:rPr>
+              <w:t>-</w:t>
+            </w:r>
+            <w:r>
+              <w:rPr>
+                <w:rFonts w:asciiTheme="minorHAnsi" w:eastAsiaTheme="minorEastAsia" w:hAnsiTheme="minorHAnsi" w:cstheme="minorBidi"/>
+                <w:noProof/>
+                <w:sz w:val="21"/>
+                <w:szCs w:val="22"/>
+              </w:rPr>
+              <w:tab/>
+            </w:r>
+            <w:r>
+              <w:rPr>
+                <w:rStyle w:val="ad"/>
+                <w:noProof/>
+              </w:rPr>
+              <w:t>TUS2-1测试示例</w:t>
+            </w:r>
+            <w:r>
+              <w:rPr>
+                <w:noProof/>
+                <w:webHidden/>
+              </w:rPr>
+              <w:tab/>
+            </w:r>
+            <w:r>
+              <w:rPr>
+                <w:noProof/>
+                <w:webHidden/>
+              </w:rPr>
+              <w:fldChar w:fldCharType="begin"/>
+            </w:r>
+            <w:r>
+              <w:rPr>
+                <w:noProof/>
+                <w:webHidden/>
+              </w:rPr>
+              <w:instrText xml:space="preserve"> PAGEREF _Toc486273888 \h </w:instrText>
+            </w:r>
+            <w:r>
+              <w:rPr>
+                <w:noProof/>
+                <w:webHidden/>
+              </w:rPr>
+            </w:r>
+            <w:r>
+              <w:rPr>
+                <w:noProof/>
+                <w:webHidden/>
+              </w:rPr>
+              <w:fldChar w:fldCharType="separate"/>
+            </w:r>
+            <w:r>
+              <w:rPr>
+                <w:noProof/>
+                <w:webHidden/>
+              </w:rPr>
+              <w:t>10</w:t>
             </w:r>
             <w:r>
               <w:rPr>
@@ -2200,7 +2830,7 @@
               <w:szCs w:val="22"/>
             </w:rPr>
           </w:pPr>
-          <w:hyperlink w:anchor="_Toc486110867" w:history="1">
+          <w:hyperlink w:anchor="_Toc486273889" w:history="1">
             <w:r>
               <w:rPr>
                 <w:rStyle w:val="ad"/>
@@ -2243,7 +2873,7 @@
                 <w:noProof/>
                 <w:webHidden/>
               </w:rPr>
-              <w:instrText xml:space="preserve"> PAGEREF _Toc486110867 \h </w:instrText>
+              <w:instrText xml:space="preserve"> PAGEREF _Toc486273889 \h </w:instrText>
             </w:r>
             <w:r>
               <w:rPr>
@@ -2263,7 +2893,7 @@
                 <w:noProof/>
                 <w:webHidden/>
               </w:rPr>
-              <w:t>5</w:t>
+              <w:t>11</w:t>
             </w:r>
             <w:r>
               <w:rPr>
@@ -2289,7 +2919,7 @@
               <w:szCs w:val="22"/>
             </w:rPr>
           </w:pPr>
-          <w:hyperlink w:anchor="_Toc486110868" w:history="1">
+          <w:hyperlink w:anchor="_Toc486273890" w:history="1">
             <w:r>
               <w:rPr>
                 <w:rStyle w:val="ad"/>
@@ -2333,7 +2963,7 @@
                 <w:noProof/>
                 <w:webHidden/>
               </w:rPr>
-              <w:instrText xml:space="preserve"> PAGEREF _Toc486110868 \h </w:instrText>
+              <w:instrText xml:space="preserve"> PAGEREF _Toc486273890 \h </w:instrText>
             </w:r>
             <w:r>
               <w:rPr>
@@ -2353,7 +2983,7 @@
                 <w:noProof/>
                 <w:webHidden/>
               </w:rPr>
-              <w:t>5</w:t>
+              <w:t>11</w:t>
             </w:r>
             <w:r>
               <w:rPr>
@@ -2379,7 +3009,7 @@
               <w:szCs w:val="22"/>
             </w:rPr>
           </w:pPr>
-          <w:hyperlink w:anchor="_Toc486110869" w:history="1">
+          <w:hyperlink w:anchor="_Toc486273891" w:history="1">
             <w:r>
               <w:rPr>
                 <w:rStyle w:val="ad"/>
@@ -2402,6 +3032,96 @@
                 <w:rStyle w:val="ad"/>
                 <w:noProof/>
               </w:rPr>
+              <w:t>YUS1-4测试结果示例</w:t>
+            </w:r>
+            <w:r>
+              <w:rPr>
+                <w:noProof/>
+                <w:webHidden/>
+              </w:rPr>
+              <w:tab/>
+            </w:r>
+            <w:r>
+              <w:rPr>
+                <w:noProof/>
+                <w:webHidden/>
+              </w:rPr>
+              <w:fldChar w:fldCharType="begin"/>
+            </w:r>
+            <w:r>
+              <w:rPr>
+                <w:noProof/>
+                <w:webHidden/>
+              </w:rPr>
+              <w:instrText xml:space="preserve"> PAGEREF _Toc486273891 \h </w:instrText>
+            </w:r>
+            <w:r>
+              <w:rPr>
+                <w:noProof/>
+                <w:webHidden/>
+              </w:rPr>
+            </w:r>
+            <w:r>
+              <w:rPr>
+                <w:noProof/>
+                <w:webHidden/>
+              </w:rPr>
+              <w:fldChar w:fldCharType="separate"/>
+            </w:r>
+            <w:r>
+              <w:rPr>
+                <w:noProof/>
+                <w:webHidden/>
+              </w:rPr>
+              <w:t>11</w:t>
+            </w:r>
+            <w:r>
+              <w:rPr>
+                <w:noProof/>
+                <w:webHidden/>
+              </w:rPr>
+              <w:fldChar w:fldCharType="end"/>
+            </w:r>
+          </w:hyperlink>
+        </w:p>
+        <w:p>
+          <w:pPr>
+            <w:pStyle w:val="22"/>
+            <w:tabs>
+              <w:tab w:val="left" w:pos="840"/>
+              <w:tab w:val="right" w:leader="dot" w:pos="8296"/>
+            </w:tabs>
+            <w:ind w:left="480"/>
+            <w:rPr>
+              <w:rFonts w:asciiTheme="minorHAnsi" w:eastAsiaTheme="minorEastAsia" w:hAnsiTheme="minorHAnsi" w:cstheme="minorBidi"/>
+              <w:noProof/>
+              <w:sz w:val="21"/>
+              <w:szCs w:val="22"/>
+            </w:rPr>
+          </w:pPr>
+          <w:hyperlink w:anchor="_Toc486273892" w:history="1">
+            <w:r>
+              <w:rPr>
+                <w:rStyle w:val="ad"/>
+                <w:rFonts w:cs="Calibri"/>
+                <w:noProof/>
+              </w:rPr>
+              <w:t>-</w:t>
+            </w:r>
+            <w:r>
+              <w:rPr>
+                <w:rFonts w:asciiTheme="minorHAnsi" w:eastAsiaTheme="minorEastAsia" w:hAnsiTheme="minorHAnsi" w:cstheme="minorBidi"/>
+                <w:noProof/>
+                <w:sz w:val="21"/>
+                <w:szCs w:val="22"/>
+              </w:rPr>
+              <w:tab/>
+            </w:r>
+            <w:r>
+              <w:rPr>
+                <w:rStyle w:val="ad"/>
+                <w:noProof/>
+              </w:rPr>
               <w:t>TUS2的测试用例</w:t>
             </w:r>
             <w:r>
@@ -2423,7 +3143,7 @@
                 <w:noProof/>
                 <w:webHidden/>
               </w:rPr>
-              <w:instrText xml:space="preserve"> PAGEREF _Toc486110869 \h </w:instrText>
+              <w:instrText xml:space="preserve"> PAGEREF _Toc486273892 \h </w:instrText>
             </w:r>
             <w:r>
               <w:rPr>
@@ -2443,7 +3163,97 @@
                 <w:noProof/>
                 <w:webHidden/>
               </w:rPr>
-              <w:t>5</w:t>
+              <w:t>12</w:t>
+            </w:r>
+            <w:r>
+              <w:rPr>
+                <w:noProof/>
+                <w:webHidden/>
+              </w:rPr>
+              <w:fldChar w:fldCharType="end"/>
+            </w:r>
+          </w:hyperlink>
+        </w:p>
+        <w:p>
+          <w:pPr>
+            <w:pStyle w:val="22"/>
+            <w:tabs>
+              <w:tab w:val="left" w:pos="840"/>
+              <w:tab w:val="right" w:leader="dot" w:pos="8296"/>
+            </w:tabs>
+            <w:ind w:left="480"/>
+            <w:rPr>
+              <w:rFonts w:asciiTheme="minorHAnsi" w:eastAsiaTheme="minorEastAsia" w:hAnsiTheme="minorHAnsi" w:cstheme="minorBidi"/>
+              <w:noProof/>
+              <w:sz w:val="21"/>
+              <w:szCs w:val="22"/>
+            </w:rPr>
+          </w:pPr>
+          <w:hyperlink w:anchor="_Toc486273893" w:history="1">
+            <w:r>
+              <w:rPr>
+                <w:rStyle w:val="ad"/>
+                <w:rFonts w:cs="Calibri"/>
+                <w:noProof/>
+              </w:rPr>
+              <w:t>-</w:t>
+            </w:r>
+            <w:r>
+              <w:rPr>
+                <w:rFonts w:asciiTheme="minorHAnsi" w:eastAsiaTheme="minorEastAsia" w:hAnsiTheme="minorHAnsi" w:cstheme="minorBidi"/>
+                <w:noProof/>
+                <w:sz w:val="21"/>
+                <w:szCs w:val="22"/>
+              </w:rPr>
+              <w:tab/>
+            </w:r>
+            <w:r>
+              <w:rPr>
+                <w:rStyle w:val="ad"/>
+                <w:noProof/>
+              </w:rPr>
+              <w:t>TUS2-1测试结果示例</w:t>
+            </w:r>
+            <w:r>
+              <w:rPr>
+                <w:noProof/>
+                <w:webHidden/>
+              </w:rPr>
+              <w:tab/>
+            </w:r>
+            <w:r>
+              <w:rPr>
+                <w:noProof/>
+                <w:webHidden/>
+              </w:rPr>
+              <w:fldChar w:fldCharType="begin"/>
+            </w:r>
+            <w:r>
+              <w:rPr>
+                <w:noProof/>
+                <w:webHidden/>
+              </w:rPr>
+              <w:instrText xml:space="preserve"> PAGEREF _Toc486273893 \h </w:instrText>
+            </w:r>
+            <w:r>
+              <w:rPr>
+                <w:noProof/>
+                <w:webHidden/>
+              </w:rPr>
+            </w:r>
+            <w:r>
+              <w:rPr>
+                <w:noProof/>
+                <w:webHidden/>
+              </w:rPr>
+              <w:fldChar w:fldCharType="separate"/>
+            </w:r>
+            <w:r>
+              <w:rPr>
+                <w:noProof/>
+                <w:webHidden/>
+              </w:rPr>
+              <w:t>12</w:t>
             </w:r>
             <w:r>
               <w:rPr>
@@ -2468,7 +3278,7 @@
               <w:szCs w:val="22"/>
             </w:rPr>
           </w:pPr>
-          <w:hyperlink w:anchor="_Toc486110870" w:history="1">
+          <w:hyperlink w:anchor="_Toc486273894" w:history="1">
             <w:r>
               <w:rPr>
                 <w:rStyle w:val="ad"/>
@@ -2511,7 +3321,7 @@
                 <w:noProof/>
                 <w:webHidden/>
               </w:rPr>
-              <w:instrText xml:space="preserve"> PAGEREF _Toc486110870 \h </w:instrText>
+              <w:instrText xml:space="preserve"> PAGEREF _Toc486273894 \h </w:instrText>
             </w:r>
             <w:r>
               <w:rPr>
@@ -2531,7 +3341,7 @@
                 <w:noProof/>
                 <w:webHidden/>
               </w:rPr>
-              <w:t>6</w:t>
+              <w:t>13</w:t>
             </w:r>
             <w:r>
               <w:rPr>
@@ -2557,7 +3367,7 @@
               <w:szCs w:val="22"/>
             </w:rPr>
           </w:pPr>
-          <w:hyperlink w:anchor="_Toc486110871" w:history="1">
+          <w:hyperlink w:anchor="_Toc486273895" w:history="1">
             <w:r>
               <w:rPr>
                 <w:rStyle w:val="ad"/>
@@ -2600,7 +3410,7 @@
                 <w:noProof/>
                 <w:webHidden/>
               </w:rPr>
-              <w:instrText xml:space="preserve"> PAGEREF _Toc486110871 \h </w:instrText>
+              <w:instrText xml:space="preserve"> PAGEREF _Toc486273895 \h </w:instrText>
             </w:r>
             <w:r>
               <w:rPr>
@@ -2620,7 +3430,7 @@
                 <w:noProof/>
                 <w:webHidden/>
               </w:rPr>
-              <w:t>6</w:t>
+              <w:t>13</w:t>
             </w:r>
             <w:r>
               <w:rPr>
@@ -2646,7 +3456,7 @@
               <w:szCs w:val="22"/>
             </w:rPr>
           </w:pPr>
-          <w:hyperlink w:anchor="_Toc486110872" w:history="1">
+          <w:hyperlink w:anchor="_Toc486273896" w:history="1">
             <w:r>
               <w:rPr>
                 <w:rStyle w:val="ad"/>
@@ -2689,7 +3499,7 @@
                 <w:noProof/>
                 <w:webHidden/>
               </w:rPr>
-              <w:instrText xml:space="preserve"> PAGEREF _Toc486110872 \h </w:instrText>
+              <w:instrText xml:space="preserve"> PAGEREF _Toc486273896 \h </w:instrText>
             </w:r>
             <w:r>
               <w:rPr>
@@ -2709,7 +3519,274 @@
                 <w:noProof/>
                 <w:webHidden/>
               </w:rPr>
-              <w:t>6</w:t>
+              <w:t>13</w:t>
+            </w:r>
+            <w:r>
+              <w:rPr>
+                <w:noProof/>
+                <w:webHidden/>
+              </w:rPr>
+              <w:fldChar w:fldCharType="end"/>
+            </w:r>
+          </w:hyperlink>
+        </w:p>
+        <w:p>
+          <w:pPr>
+            <w:pStyle w:val="22"/>
+            <w:tabs>
+              <w:tab w:val="left" w:pos="1260"/>
+              <w:tab w:val="right" w:leader="dot" w:pos="8296"/>
+            </w:tabs>
+            <w:ind w:left="480"/>
+            <w:rPr>
+              <w:rFonts w:asciiTheme="minorHAnsi" w:eastAsiaTheme="minorEastAsia" w:hAnsiTheme="minorHAnsi" w:cstheme="minorBidi"/>
+              <w:noProof/>
+              <w:sz w:val="21"/>
+              <w:szCs w:val="22"/>
+            </w:rPr>
+          </w:pPr>
+          <w:hyperlink w:anchor="_Toc486273897" w:history="1">
+            <w:r>
+              <w:rPr>
+                <w:rStyle w:val="ad"/>
+                <w:noProof/>
+              </w:rPr>
+              <w:t>4.3.</w:t>
+            </w:r>
+            <w:r>
+              <w:rPr>
+                <w:rFonts w:asciiTheme="minorHAnsi" w:eastAsiaTheme="minorEastAsia" w:hAnsiTheme="minorHAnsi" w:cstheme="minorBidi"/>
+                <w:noProof/>
+                <w:sz w:val="21"/>
+                <w:szCs w:val="22"/>
+              </w:rPr>
+              <w:tab/>
+            </w:r>
+            <w:r>
+              <w:rPr>
+                <w:rStyle w:val="ad"/>
+                <w:noProof/>
+              </w:rPr>
+              <w:t>测试结果</w:t>
+            </w:r>
+            <w:r>
+              <w:rPr>
+                <w:noProof/>
+                <w:webHidden/>
+              </w:rPr>
+              <w:tab/>
+            </w:r>
+            <w:r>
+              <w:rPr>
+                <w:noProof/>
+                <w:webHidden/>
+              </w:rPr>
+              <w:fldChar w:fldCharType="begin"/>
+            </w:r>
+            <w:r>
+              <w:rPr>
+                <w:noProof/>
+                <w:webHidden/>
+              </w:rPr>
+              <w:instrText xml:space="preserve"> PAGEREF _Toc486273897 \h </w:instrText>
+            </w:r>
+            <w:r>
+              <w:rPr>
+                <w:noProof/>
+                <w:webHidden/>
+              </w:rPr>
+            </w:r>
+            <w:r>
+              <w:rPr>
+                <w:noProof/>
+                <w:webHidden/>
+              </w:rPr>
+              <w:fldChar w:fldCharType="separate"/>
+            </w:r>
+            <w:r>
+              <w:rPr>
+                <w:noProof/>
+                <w:webHidden/>
+              </w:rPr>
+              <w:t>15</w:t>
+            </w:r>
+            <w:r>
+              <w:rPr>
+                <w:noProof/>
+                <w:webHidden/>
+              </w:rPr>
+              <w:fldChar w:fldCharType="end"/>
+            </w:r>
+          </w:hyperlink>
+        </w:p>
+        <w:p>
+          <w:pPr>
+            <w:pStyle w:val="22"/>
+            <w:tabs>
+              <w:tab w:val="left" w:pos="1260"/>
+              <w:tab w:val="right" w:leader="dot" w:pos="8296"/>
+            </w:tabs>
+            <w:ind w:left="480"/>
+            <w:rPr>
+              <w:rFonts w:asciiTheme="minorHAnsi" w:eastAsiaTheme="minorEastAsia" w:hAnsiTheme="minorHAnsi" w:cstheme="minorBidi"/>
+              <w:noProof/>
+              <w:sz w:val="21"/>
+              <w:szCs w:val="22"/>
+            </w:rPr>
+          </w:pPr>
+          <w:hyperlink w:anchor="_Toc486273898" w:history="1">
+            <w:r>
+              <w:rPr>
+                <w:rStyle w:val="ad"/>
+                <w:noProof/>
+              </w:rPr>
+              <w:t>4.3.1.</w:t>
+            </w:r>
+            <w:r>
+              <w:rPr>
+                <w:rFonts w:asciiTheme="minorHAnsi" w:eastAsiaTheme="minorEastAsia" w:hAnsiTheme="minorHAnsi" w:cstheme="minorBidi"/>
+                <w:noProof/>
+                <w:sz w:val="21"/>
+                <w:szCs w:val="22"/>
+              </w:rPr>
+              <w:tab/>
+            </w:r>
+            <w:r>
+              <w:rPr>
+                <w:rStyle w:val="ad"/>
+                <w:noProof/>
+              </w:rPr>
+              <w:t>以树的形式查看结果</w:t>
+            </w:r>
+            <w:r>
+              <w:rPr>
+                <w:noProof/>
+                <w:webHidden/>
+              </w:rPr>
+              <w:tab/>
+            </w:r>
+            <w:r>
+              <w:rPr>
+                <w:noProof/>
+                <w:webHidden/>
+              </w:rPr>
+              <w:fldChar w:fldCharType="begin"/>
+            </w:r>
+            <w:r>
+              <w:rPr>
+                <w:noProof/>
+                <w:webHidden/>
+              </w:rPr>
+              <w:instrText xml:space="preserve"> PAGEREF _Toc486273898 \h </w:instrText>
+            </w:r>
+            <w:r>
+              <w:rPr>
+                <w:noProof/>
+                <w:webHidden/>
+              </w:rPr>
+            </w:r>
+            <w:r>
+              <w:rPr>
+                <w:noProof/>
+                <w:webHidden/>
+              </w:rPr>
+              <w:fldChar w:fldCharType="separate"/>
+            </w:r>
+            <w:r>
+              <w:rPr>
+                <w:noProof/>
+                <w:webHidden/>
+              </w:rPr>
+              <w:t>15</w:t>
+            </w:r>
+            <w:r>
+              <w:rPr>
+                <w:noProof/>
+                <w:webHidden/>
+              </w:rPr>
+              <w:fldChar w:fldCharType="end"/>
+            </w:r>
+          </w:hyperlink>
+        </w:p>
+        <w:p>
+          <w:pPr>
+            <w:pStyle w:val="22"/>
+            <w:tabs>
+              <w:tab w:val="left" w:pos="1260"/>
+              <w:tab w:val="right" w:leader="dot" w:pos="8296"/>
+            </w:tabs>
+            <w:ind w:left="480"/>
+            <w:rPr>
+              <w:rFonts w:asciiTheme="minorHAnsi" w:eastAsiaTheme="minorEastAsia" w:hAnsiTheme="minorHAnsi" w:cstheme="minorBidi"/>
+              <w:noProof/>
+              <w:sz w:val="21"/>
+              <w:szCs w:val="22"/>
+            </w:rPr>
+          </w:pPr>
+          <w:hyperlink w:anchor="_Toc486273899" w:history="1">
+            <w:r>
+              <w:rPr>
+                <w:rStyle w:val="ad"/>
+                <w:noProof/>
+              </w:rPr>
+              <w:t>4.3.2.</w:t>
+            </w:r>
+            <w:r>
+              <w:rPr>
+                <w:rFonts w:asciiTheme="minorHAnsi" w:eastAsiaTheme="minorEastAsia" w:hAnsiTheme="minorHAnsi" w:cstheme="minorBidi"/>
+                <w:noProof/>
+                <w:sz w:val="21"/>
+                <w:szCs w:val="22"/>
+              </w:rPr>
+              <w:tab/>
+            </w:r>
+            <w:r>
+              <w:rPr>
+                <w:rStyle w:val="ad"/>
+                <w:noProof/>
+              </w:rPr>
+              <w:t>以表格形式查看结果</w:t>
+            </w:r>
+            <w:r>
+              <w:rPr>
+                <w:noProof/>
+                <w:webHidden/>
+              </w:rPr>
+              <w:tab/>
+            </w:r>
+            <w:r>
+              <w:rPr>
+                <w:noProof/>
+                <w:webHidden/>
+              </w:rPr>
+              <w:fldChar w:fldCharType="begin"/>
+            </w:r>
+            <w:r>
+              <w:rPr>
+                <w:noProof/>
+                <w:webHidden/>
+              </w:rPr>
+              <w:instrText xml:space="preserve"> PAGEREF _Toc486273899 \h </w:instrText>
+            </w:r>
+            <w:r>
+              <w:rPr>
+                <w:noProof/>
+                <w:webHidden/>
+              </w:rPr>
+            </w:r>
+            <w:r>
+              <w:rPr>
+                <w:noProof/>
+                <w:webHidden/>
+              </w:rPr>
+              <w:fldChar w:fldCharType="separate"/>
+            </w:r>
+            <w:r>
+              <w:rPr>
+                <w:noProof/>
+                <w:webHidden/>
+              </w:rPr>
+              <w:t>16</w:t>
             </w:r>
             <w:r>
               <w:rPr>
@@ -2762,7 +3839,7 @@
       <w:pPr>
         <w:pStyle w:val="1"/>
       </w:pPr>
-      <w:bookmarkStart w:id="0" w:name="_Toc486110850"/>
+      <w:bookmarkStart w:id="0" w:name="_Toc486273865"/>
       <w:r>
         <w:rPr>
           <w:rFonts w:hint="eastAsia"/>
@@ -2930,7 +4007,7 @@
       <w:pPr>
         <w:pStyle w:val="1"/>
       </w:pPr>
-      <w:bookmarkStart w:id="1" w:name="_Toc486110851"/>
+      <w:bookmarkStart w:id="1" w:name="_Toc486273866"/>
       <w:r>
         <w:rPr>
           <w:rFonts w:hint="eastAsia"/>
@@ -2959,7 +4036,7 @@
       <w:pPr>
         <w:pStyle w:val="1"/>
       </w:pPr>
-      <w:bookmarkStart w:id="2" w:name="_Toc486110852"/>
+      <w:bookmarkStart w:id="2" w:name="_Toc486273867"/>
       <w:r>
         <w:rPr>
           <w:rFonts w:hint="eastAsia"/>
@@ -2972,7 +4049,7 @@
       <w:pPr>
         <w:pStyle w:val="2"/>
       </w:pPr>
-      <w:bookmarkStart w:id="3" w:name="_Toc486110853"/>
+      <w:bookmarkStart w:id="3" w:name="_Toc486273868"/>
       <w:r>
         <w:rPr>
           <w:rFonts w:hint="eastAsia"/>
@@ -2999,7 +4076,7 @@
       <w:pPr>
         <w:pStyle w:val="2"/>
       </w:pPr>
-      <w:bookmarkStart w:id="4" w:name="_Toc486110854"/>
+      <w:bookmarkStart w:id="4" w:name="_Toc486273869"/>
       <w:r>
         <w:rPr>
           <w:rFonts w:hint="eastAsia"/>
@@ -3012,7 +4089,7 @@
       <w:pPr>
         <w:pStyle w:val="3"/>
       </w:pPr>
-      <w:bookmarkStart w:id="5" w:name="_Toc486110855"/>
+      <w:bookmarkStart w:id="5" w:name="_Toc486273870"/>
       <w:r>
         <w:rPr>
           <w:rFonts w:hint="eastAsia"/>
@@ -3034,7 +4111,7 @@
       <w:pPr>
         <w:pStyle w:val="4"/>
       </w:pPr>
-      <w:bookmarkStart w:id="6" w:name="_Toc486110856"/>
+      <w:bookmarkStart w:id="6" w:name="_Toc486273871"/>
       <w:r>
         <w:rPr>
           <w:rFonts w:hint="eastAsia"/>
@@ -4187,7 +5264,71 @@
       <w:pPr>
         <w:pStyle w:val="4"/>
       </w:pPr>
-      <w:bookmarkStart w:id="7" w:name="_Toc486110857"/>
+      <w:bookmarkStart w:id="7" w:name="_Toc486273872"/>
+      <w:r>
+        <w:rPr>
+          <w:rFonts w:hint="eastAsia"/>
+        </w:rPr>
+        <w:t>TUS1-</w:t>
+      </w:r>
+      <w:r>
+        <w:t>4</w:t>
+      </w:r>
+      <w:r>
+        <w:rPr>
+          <w:rFonts w:hint="eastAsia"/>
+        </w:rPr>
+        <w:t>测试结果示例</w:t>
+      </w:r>
+      <w:bookmarkEnd w:id="7"/>
+    </w:p>
+    <w:p>
+      <w:r>
+        <w:rPr>
+          <w:noProof/>
+        </w:rPr>
+        <w:drawing>
+          <wp:inline distT="0" distB="0" distL="0" distR="0" wp14:anchorId="7E6AB7ED" wp14:editId="5F1EF602">
+            <wp:extent cx="5274310" cy="2462530"/>
+            <wp:effectExtent l="0" t="0" r="2540" b="0"/>
+            <wp:docPr id="1" name="图片 1"/>
+            <wp:cNvGraphicFramePr>
+              <a:graphicFrameLocks xmlns:a="http://schemas.openxmlformats.org/drawingml/2006/main" noChangeAspect="1"/>
+            </wp:cNvGraphicFramePr>
+            <a:graphic xmlns:a="http://schemas.openxmlformats.org/drawingml/2006/main">
+              <a:graphicData uri="http://schemas.openxmlformats.org/drawingml/2006/picture">
+                <pic:pic xmlns:pic="http://schemas.openxmlformats.org/drawingml/2006/picture">
+                  <pic:nvPicPr>
+                    <pic:cNvPr id="1" name=""/>
+                    <pic:cNvPicPr/>
+                  </pic:nvPicPr>
+                  <pic:blipFill>
+                    <a:blip r:embed="rId12"/>
+                    <a:stretch>
+                      <a:fillRect/>
+                    </a:stretch>
+                  </pic:blipFill>
+                  <pic:spPr>
+                    <a:xfrm>
+                      <a:off x="0" y="0"/>
+                      <a:ext cx="5274310" cy="2462530"/>
+                    </a:xfrm>
+                    <a:prstGeom prst="rect">
+                      <a:avLst/>
+                    </a:prstGeom>
+                  </pic:spPr>
+                </pic:pic>
+              </a:graphicData>
+            </a:graphic>
+          </wp:inline>
+        </w:drawing>
+      </w:r>
+    </w:p>
+    <w:p>
+      <w:pPr>
+        <w:pStyle w:val="4"/>
+      </w:pPr>
+      <w:bookmarkStart w:id="8" w:name="_Toc486273873"/>
       <w:r>
         <w:rPr>
           <w:rFonts w:hint="eastAsia"/>
@@ -4203,7 +5344,7 @@
         </w:rPr>
         <w:t>的测试用例</w:t>
       </w:r>
-      <w:bookmarkEnd w:id="7"/>
+      <w:bookmarkEnd w:id="8"/>
     </w:p>
     <w:tbl>
       <w:tblPr>
@@ -4511,9 +5652,75 @@
     </w:tbl>
     <w:p>
       <w:pPr>
+        <w:pStyle w:val="4"/>
+        <w:rPr>
+          <w:noProof/>
+        </w:rPr>
+      </w:pPr>
+      <w:bookmarkStart w:id="9" w:name="_Toc486273874"/>
+      <w:r>
+        <w:rPr>
+          <w:noProof/>
+        </w:rPr>
+        <w:t>TUS2-1</w:t>
+      </w:r>
+      <w:r>
+        <w:rPr>
+          <w:rFonts w:hint="eastAsia"/>
+          <w:noProof/>
+        </w:rPr>
+        <w:t>测试结果示例</w:t>
+      </w:r>
+      <w:bookmarkEnd w:id="9"/>
+    </w:p>
+    <w:p>
+      <w:r>
+        <w:rPr>
+          <w:noProof/>
+        </w:rPr>
+        <w:lastRenderedPageBreak/>
+        <w:drawing>
+          <wp:inline distT="0" distB="0" distL="0" distR="0" wp14:anchorId="41D08EC2" wp14:editId="79016EC2">
+            <wp:extent cx="5274310" cy="2766695"/>
+            <wp:effectExtent l="0" t="0" r="2540" b="0"/>
+            <wp:docPr id="9" name="图片 9"/>
+            <wp:cNvGraphicFramePr>
+              <a:graphicFrameLocks xmlns:a="http://schemas.openxmlformats.org/drawingml/2006/main" noChangeAspect="1"/>
+            </wp:cNvGraphicFramePr>
+            <a:graphic xmlns:a="http://schemas.openxmlformats.org/drawingml/2006/main">
+              <a:graphicData uri="http://schemas.openxmlformats.org/drawingml/2006/picture">
+                <pic:pic xmlns:pic="http://schemas.openxmlformats.org/drawingml/2006/picture">
+                  <pic:nvPicPr>
+                    <pic:cNvPr id="1" name=""/>
+                    <pic:cNvPicPr/>
+                  </pic:nvPicPr>
+                  <pic:blipFill>
+                    <a:blip r:embed="rId13"/>
+                    <a:stretch>
+                      <a:fillRect/>
+                    </a:stretch>
+                  </pic:blipFill>
+                  <pic:spPr>
+                    <a:xfrm>
+                      <a:off x="0" y="0"/>
+                      <a:ext cx="5274310" cy="2766695"/>
+                    </a:xfrm>
+                    <a:prstGeom prst="rect">
+                      <a:avLst/>
+                    </a:prstGeom>
+                  </pic:spPr>
+                </pic:pic>
+              </a:graphicData>
+            </a:graphic>
+          </wp:inline>
+        </w:drawing>
+      </w:r>
+    </w:p>
+    <w:p>
+      <w:pPr>
         <w:pStyle w:val="3"/>
       </w:pPr>
-      <w:bookmarkStart w:id="8" w:name="_Toc486110858"/>
+      <w:bookmarkStart w:id="10" w:name="_Toc486273875"/>
       <w:r>
         <w:t>TC2</w:t>
       </w:r>
@@ -4535,20 +5742,20 @@
         </w:rPr>
         <w:t>分析</w:t>
       </w:r>
-      <w:bookmarkEnd w:id="8"/>
+      <w:bookmarkEnd w:id="10"/>
     </w:p>
     <w:p>
       <w:pPr>
         <w:pStyle w:val="4"/>
       </w:pPr>
-      <w:bookmarkStart w:id="9" w:name="_Toc486110859"/>
+      <w:bookmarkStart w:id="11" w:name="_Toc486273876"/>
       <w:r>
         <w:rPr>
           <w:rFonts w:hint="eastAsia"/>
         </w:rPr>
         <w:t>TUS1的测试用例</w:t>
       </w:r>
-      <w:bookmarkEnd w:id="9"/>
+      <w:bookmarkEnd w:id="11"/>
       <w:r>
         <w:rPr>
           <w:rFonts w:hint="eastAsia"/>
@@ -5507,7 +6714,6 @@
                 <w:sz w:val="21"/>
                 <w:szCs w:val="21"/>
               </w:rPr>
-              <w:lastRenderedPageBreak/>
               <w:t>TUS</w:t>
             </w:r>
             <w:r>
@@ -5823,6 +7029,7 @@
                 <w:sz w:val="21"/>
                 <w:szCs w:val="21"/>
               </w:rPr>
+              <w:lastRenderedPageBreak/>
               <w:t>17</w:t>
             </w:r>
             <w:r>
@@ -5851,6 +7058,7 @@
                 <w:sz w:val="21"/>
                 <w:szCs w:val="21"/>
               </w:rPr>
+              <w:lastRenderedPageBreak/>
               <w:t>2017/5/1</w:t>
             </w:r>
           </w:p>
@@ -5866,6 +7074,7 @@
                 <w:sz w:val="21"/>
                 <w:szCs w:val="21"/>
               </w:rPr>
+              <w:lastRenderedPageBreak/>
               <w:t>21:00:00</w:t>
             </w:r>
           </w:p>
@@ -5887,7 +7096,17 @@
                 <w:sz w:val="21"/>
                 <w:szCs w:val="21"/>
               </w:rPr>
-              <w:t>按小时统计的9点到21点的</w:t>
+              <w:lastRenderedPageBreak/>
+              <w:t>按小时统计的9点到21点</w:t>
+            </w:r>
+            <w:r>
+              <w:rPr>
+                <w:rFonts w:hint="eastAsia"/>
+                <w:sz w:val="21"/>
+                <w:szCs w:val="21"/>
+              </w:rPr>
+              <w:lastRenderedPageBreak/>
+              <w:t>的</w:t>
             </w:r>
             <w:r>
               <w:rPr>
@@ -5931,7 +7150,72 @@
       <w:pPr>
         <w:pStyle w:val="4"/>
       </w:pPr>
-      <w:bookmarkStart w:id="10" w:name="_Toc486110860"/>
+      <w:bookmarkStart w:id="12" w:name="_Toc486273877"/>
+      <w:r>
+        <w:rPr>
+          <w:rFonts w:hint="eastAsia"/>
+        </w:rPr>
+        <w:lastRenderedPageBreak/>
+        <w:t>TUS1-</w:t>
+      </w:r>
+      <w:r>
+        <w:t>4</w:t>
+      </w:r>
+      <w:r>
+        <w:rPr>
+          <w:rFonts w:hint="eastAsia"/>
+        </w:rPr>
+        <w:t>测试结果示例</w:t>
+      </w:r>
+      <w:bookmarkEnd w:id="12"/>
+    </w:p>
+    <w:p>
+      <w:r>
+        <w:rPr>
+          <w:noProof/>
+        </w:rPr>
+        <w:drawing>
+          <wp:inline distT="0" distB="0" distL="0" distR="0" wp14:anchorId="4702F0DA" wp14:editId="56DEB615">
+            <wp:extent cx="5274310" cy="2824480"/>
+            <wp:effectExtent l="0" t="0" r="2540" b="0"/>
+            <wp:docPr id="4" name="图片 4"/>
+            <wp:cNvGraphicFramePr>
+              <a:graphicFrameLocks xmlns:a="http://schemas.openxmlformats.org/drawingml/2006/main" noChangeAspect="1"/>
+            </wp:cNvGraphicFramePr>
+            <a:graphic xmlns:a="http://schemas.openxmlformats.org/drawingml/2006/main">
+              <a:graphicData uri="http://schemas.openxmlformats.org/drawingml/2006/picture">
+                <pic:pic xmlns:pic="http://schemas.openxmlformats.org/drawingml/2006/picture">
+                  <pic:nvPicPr>
+                    <pic:cNvPr id="1" name=""/>
+                    <pic:cNvPicPr/>
+                  </pic:nvPicPr>
+                  <pic:blipFill>
+                    <a:blip r:embed="rId14"/>
+                    <a:stretch>
+                      <a:fillRect/>
+                    </a:stretch>
+                  </pic:blipFill>
+                  <pic:spPr>
+                    <a:xfrm>
+                      <a:off x="0" y="0"/>
+                      <a:ext cx="5274310" cy="2824480"/>
+                    </a:xfrm>
+                    <a:prstGeom prst="rect">
+                      <a:avLst/>
+                    </a:prstGeom>
+                  </pic:spPr>
+                </pic:pic>
+              </a:graphicData>
+            </a:graphic>
+          </wp:inline>
+        </w:drawing>
+      </w:r>
+    </w:p>
+    <w:p>
+      <w:pPr>
+        <w:pStyle w:val="4"/>
+      </w:pPr>
+      <w:bookmarkStart w:id="13" w:name="_Toc486273878"/>
       <w:r>
         <w:rPr>
           <w:rFonts w:hint="eastAsia"/>
@@ -5947,7 +7231,7 @@
         </w:rPr>
         <w:t>的测试用例</w:t>
       </w:r>
-      <w:bookmarkEnd w:id="10"/>
+      <w:bookmarkEnd w:id="13"/>
     </w:p>
     <w:tbl>
       <w:tblPr>
@@ -6257,29 +7541,85 @@
     </w:tbl>
     <w:p>
       <w:pPr>
+        <w:pStyle w:val="4"/>
+      </w:pPr>
+      <w:bookmarkStart w:id="14" w:name="_Toc486273879"/>
+      <w:r>
+        <w:rPr>
+          <w:rFonts w:hint="eastAsia"/>
+        </w:rPr>
+        <w:t>TUS2-1测试结果示例</w:t>
+      </w:r>
+      <w:bookmarkEnd w:id="14"/>
+    </w:p>
+    <w:p>
+      <w:r>
+        <w:rPr>
+          <w:noProof/>
+        </w:rPr>
+        <w:lastRenderedPageBreak/>
+        <w:drawing>
+          <wp:inline distT="0" distB="0" distL="0" distR="0" wp14:anchorId="38FC2A22" wp14:editId="3CE92069">
+            <wp:extent cx="5274310" cy="2782570"/>
+            <wp:effectExtent l="0" t="0" r="2540" b="0"/>
+            <wp:docPr id="5" name="图片 5"/>
+            <wp:cNvGraphicFramePr>
+              <a:graphicFrameLocks xmlns:a="http://schemas.openxmlformats.org/drawingml/2006/main" noChangeAspect="1"/>
+            </wp:cNvGraphicFramePr>
+            <a:graphic xmlns:a="http://schemas.openxmlformats.org/drawingml/2006/main">
+              <a:graphicData uri="http://schemas.openxmlformats.org/drawingml/2006/picture">
+                <pic:pic xmlns:pic="http://schemas.openxmlformats.org/drawingml/2006/picture">
+                  <pic:nvPicPr>
+                    <pic:cNvPr id="1" name=""/>
+                    <pic:cNvPicPr/>
+                  </pic:nvPicPr>
+                  <pic:blipFill>
+                    <a:blip r:embed="rId15"/>
+                    <a:stretch>
+                      <a:fillRect/>
+                    </a:stretch>
+                  </pic:blipFill>
+                  <pic:spPr>
+                    <a:xfrm>
+                      <a:off x="0" y="0"/>
+                      <a:ext cx="5274310" cy="2782570"/>
+                    </a:xfrm>
+                    <a:prstGeom prst="rect">
+                      <a:avLst/>
+                    </a:prstGeom>
+                  </pic:spPr>
+                </pic:pic>
+              </a:graphicData>
+            </a:graphic>
+          </wp:inline>
+        </w:drawing>
+      </w:r>
+    </w:p>
+    <w:p>
+      <w:pPr>
         <w:pStyle w:val="3"/>
       </w:pPr>
-      <w:bookmarkStart w:id="11" w:name="_Toc486110861"/>
+      <w:bookmarkStart w:id="15" w:name="_Toc486273880"/>
       <w:r>
         <w:rPr>
           <w:rFonts w:hint="eastAsia"/>
         </w:rPr>
         <w:t>TC3：新老顾客分析</w:t>
       </w:r>
-      <w:bookmarkEnd w:id="11"/>
+      <w:bookmarkEnd w:id="15"/>
     </w:p>
     <w:p>
       <w:pPr>
         <w:pStyle w:val="4"/>
       </w:pPr>
-      <w:bookmarkStart w:id="12" w:name="_Toc486110862"/>
+      <w:bookmarkStart w:id="16" w:name="_Toc486273881"/>
       <w:r>
         <w:rPr>
           <w:rFonts w:hint="eastAsia"/>
         </w:rPr>
         <w:t>TUS1的测试用例</w:t>
       </w:r>
-      <w:bookmarkEnd w:id="12"/>
+      <w:bookmarkEnd w:id="16"/>
       <w:r>
         <w:rPr>
           <w:rFonts w:hint="eastAsia"/>
@@ -7331,85 +8671,122 @@
                 <w:sz w:val="21"/>
                 <w:szCs w:val="21"/>
               </w:rPr>
+              <w:t>TUS</w:t>
+            </w:r>
+            <w:r>
+              <w:rPr>
+                <w:sz w:val="21"/>
+                <w:szCs w:val="21"/>
+              </w:rPr>
+              <w:t>1</w:t>
+            </w:r>
+            <w:r>
+              <w:rPr>
+                <w:rFonts w:hint="eastAsia"/>
+                <w:sz w:val="21"/>
+                <w:szCs w:val="21"/>
+              </w:rPr>
+              <w:t>-5</w:t>
+            </w:r>
+          </w:p>
+        </w:tc>
+        <w:tc>
+          <w:tcPr>
+            <w:tcW w:w="1134" w:type="dxa"/>
+          </w:tcPr>
+          <w:p>
+            <w:pPr>
+              <w:rPr>
+                <w:sz w:val="21"/>
+                <w:szCs w:val="21"/>
+              </w:rPr>
+            </w:pPr>
+            <w:r>
+              <w:rPr>
+                <w:rFonts w:hint="eastAsia"/>
+                <w:sz w:val="21"/>
+                <w:szCs w:val="21"/>
+              </w:rPr>
+              <w:t>1s12sz</w:t>
+            </w:r>
+          </w:p>
+        </w:tc>
+        <w:tc>
+          <w:tcPr>
+            <w:tcW w:w="1134" w:type="dxa"/>
+          </w:tcPr>
+          <w:p>
+            <w:pPr>
+              <w:rPr>
+                <w:sz w:val="21"/>
+                <w:szCs w:val="21"/>
+              </w:rPr>
+            </w:pPr>
+            <w:r>
+              <w:rPr>
+                <w:rFonts w:hint="eastAsia"/>
+                <w:sz w:val="21"/>
+                <w:szCs w:val="21"/>
+              </w:rPr>
+              <w:t>时</w:t>
+            </w:r>
+          </w:p>
+        </w:tc>
+        <w:tc>
+          <w:tcPr>
+            <w:tcW w:w="1134" w:type="dxa"/>
+          </w:tcPr>
+          <w:p>
+            <w:pPr>
+              <w:rPr>
+                <w:sz w:val="21"/>
+                <w:szCs w:val="21"/>
+              </w:rPr>
+            </w:pPr>
+            <w:r>
+              <w:rPr>
+                <w:rFonts w:hint="eastAsia"/>
+                <w:sz w:val="21"/>
+                <w:szCs w:val="21"/>
+              </w:rPr>
+              <w:t>2017/5/1</w:t>
+            </w:r>
+          </w:p>
+          <w:p>
+            <w:pPr>
+              <w:rPr>
+                <w:sz w:val="21"/>
+                <w:szCs w:val="21"/>
+              </w:rPr>
+            </w:pPr>
+            <w:r>
+              <w:rPr>
+                <w:sz w:val="21"/>
+                <w:szCs w:val="21"/>
+              </w:rPr>
               <w:lastRenderedPageBreak/>
-              <w:t>TUS</w:t>
-            </w:r>
-            <w:r>
-              <w:rPr>
-                <w:sz w:val="21"/>
-                <w:szCs w:val="21"/>
-              </w:rPr>
-              <w:t>1</w:t>
-            </w:r>
-            <w:r>
-              <w:rPr>
-                <w:rFonts w:hint="eastAsia"/>
-                <w:sz w:val="21"/>
-                <w:szCs w:val="21"/>
-              </w:rPr>
-              <w:t>-5</w:t>
-            </w:r>
-          </w:p>
-        </w:tc>
-        <w:tc>
-          <w:tcPr>
-            <w:tcW w:w="1134" w:type="dxa"/>
-          </w:tcPr>
-          <w:p>
-            <w:pPr>
-              <w:rPr>
-                <w:sz w:val="21"/>
-                <w:szCs w:val="21"/>
-              </w:rPr>
-            </w:pPr>
-            <w:r>
-              <w:rPr>
-                <w:rFonts w:hint="eastAsia"/>
-                <w:sz w:val="21"/>
-                <w:szCs w:val="21"/>
-              </w:rPr>
-              <w:t>1s12sz</w:t>
-            </w:r>
-          </w:p>
-        </w:tc>
-        <w:tc>
-          <w:tcPr>
-            <w:tcW w:w="1134" w:type="dxa"/>
-          </w:tcPr>
-          <w:p>
-            <w:pPr>
-              <w:rPr>
-                <w:sz w:val="21"/>
-                <w:szCs w:val="21"/>
-              </w:rPr>
-            </w:pPr>
-            <w:r>
-              <w:rPr>
-                <w:rFonts w:hint="eastAsia"/>
-                <w:sz w:val="21"/>
-                <w:szCs w:val="21"/>
-              </w:rPr>
-              <w:t>时</w:t>
-            </w:r>
-          </w:p>
-        </w:tc>
-        <w:tc>
-          <w:tcPr>
-            <w:tcW w:w="1134" w:type="dxa"/>
-          </w:tcPr>
-          <w:p>
-            <w:pPr>
-              <w:rPr>
-                <w:sz w:val="21"/>
-                <w:szCs w:val="21"/>
-              </w:rPr>
-            </w:pPr>
-            <w:r>
-              <w:rPr>
-                <w:rFonts w:hint="eastAsia"/>
-                <w:sz w:val="21"/>
-                <w:szCs w:val="21"/>
-              </w:rPr>
+              <w:t>9:00:00</w:t>
+            </w:r>
+          </w:p>
+        </w:tc>
+        <w:tc>
+          <w:tcPr>
+            <w:tcW w:w="1275" w:type="dxa"/>
+          </w:tcPr>
+          <w:p>
+            <w:pPr>
+              <w:rPr>
+                <w:sz w:val="21"/>
+                <w:szCs w:val="21"/>
+              </w:rPr>
+            </w:pPr>
+            <w:r>
+              <w:rPr>
+                <w:rFonts w:hint="eastAsia"/>
+                <w:sz w:val="21"/>
+                <w:szCs w:val="21"/>
+              </w:rPr>
+              <w:lastRenderedPageBreak/>
               <w:t>2017/5/1</w:t>
             </w:r>
           </w:p>
@@ -7425,42 +8802,7 @@
                 <w:sz w:val="21"/>
                 <w:szCs w:val="21"/>
               </w:rPr>
-              <w:t>9:00:00</w:t>
-            </w:r>
-          </w:p>
-        </w:tc>
-        <w:tc>
-          <w:tcPr>
-            <w:tcW w:w="1275" w:type="dxa"/>
-          </w:tcPr>
-          <w:p>
-            <w:pPr>
-              <w:rPr>
-                <w:sz w:val="21"/>
-                <w:szCs w:val="21"/>
-              </w:rPr>
-            </w:pPr>
-            <w:r>
-              <w:rPr>
-                <w:rFonts w:hint="eastAsia"/>
-                <w:sz w:val="21"/>
-                <w:szCs w:val="21"/>
-              </w:rPr>
-              <w:t>2017/5/1</w:t>
-            </w:r>
-          </w:p>
-          <w:p>
-            <w:pPr>
-              <w:rPr>
-                <w:sz w:val="21"/>
-                <w:szCs w:val="21"/>
-              </w:rPr>
-            </w:pPr>
-            <w:r>
-              <w:rPr>
-                <w:sz w:val="21"/>
-                <w:szCs w:val="21"/>
-              </w:rPr>
+              <w:lastRenderedPageBreak/>
               <w:t>21:00:00</w:t>
             </w:r>
           </w:p>
@@ -7482,7 +8824,17 @@
                 <w:sz w:val="21"/>
                 <w:szCs w:val="21"/>
               </w:rPr>
-              <w:t>按小时统计的9点到21点的新老顾客分析数据</w:t>
+              <w:lastRenderedPageBreak/>
+              <w:t>按小时统计的9点到21点</w:t>
+            </w:r>
+            <w:r>
+              <w:rPr>
+                <w:rFonts w:hint="eastAsia"/>
+                <w:sz w:val="21"/>
+                <w:szCs w:val="21"/>
+              </w:rPr>
+              <w:lastRenderedPageBreak/>
+              <w:t>的新老顾客分析数据</w:t>
             </w:r>
           </w:p>
         </w:tc>
@@ -7492,7 +8844,63 @@
       <w:pPr>
         <w:pStyle w:val="4"/>
       </w:pPr>
-      <w:bookmarkStart w:id="13" w:name="_Toc486110863"/>
+      <w:bookmarkStart w:id="17" w:name="_Toc486273882"/>
+      <w:r>
+        <w:rPr>
+          <w:rFonts w:hint="eastAsia"/>
+        </w:rPr>
+        <w:lastRenderedPageBreak/>
+        <w:t>TUS1-4测试结果示例</w:t>
+      </w:r>
+      <w:bookmarkEnd w:id="17"/>
+    </w:p>
+    <w:p>
+      <w:r>
+        <w:rPr>
+          <w:noProof/>
+        </w:rPr>
+        <w:drawing>
+          <wp:inline distT="0" distB="0" distL="0" distR="0" wp14:anchorId="568D2F9D" wp14:editId="01688137">
+            <wp:extent cx="5274310" cy="2834640"/>
+            <wp:effectExtent l="0" t="0" r="2540" b="3810"/>
+            <wp:docPr id="7" name="图片 7"/>
+            <wp:cNvGraphicFramePr>
+              <a:graphicFrameLocks xmlns:a="http://schemas.openxmlformats.org/drawingml/2006/main" noChangeAspect="1"/>
+            </wp:cNvGraphicFramePr>
+            <a:graphic xmlns:a="http://schemas.openxmlformats.org/drawingml/2006/main">
+              <a:graphicData uri="http://schemas.openxmlformats.org/drawingml/2006/picture">
+                <pic:pic xmlns:pic="http://schemas.openxmlformats.org/drawingml/2006/picture">
+                  <pic:nvPicPr>
+                    <pic:cNvPr id="1" name=""/>
+                    <pic:cNvPicPr/>
+                  </pic:nvPicPr>
+                  <pic:blipFill>
+                    <a:blip r:embed="rId16"/>
+                    <a:stretch>
+                      <a:fillRect/>
+                    </a:stretch>
+                  </pic:blipFill>
+                  <pic:spPr>
+                    <a:xfrm>
+                      <a:off x="0" y="0"/>
+                      <a:ext cx="5274310" cy="2834640"/>
+                    </a:xfrm>
+                    <a:prstGeom prst="rect">
+                      <a:avLst/>
+                    </a:prstGeom>
+                  </pic:spPr>
+                </pic:pic>
+              </a:graphicData>
+            </a:graphic>
+          </wp:inline>
+        </w:drawing>
+      </w:r>
+    </w:p>
+    <w:p>
+      <w:pPr>
+        <w:pStyle w:val="4"/>
+      </w:pPr>
+      <w:bookmarkStart w:id="18" w:name="_Toc486273883"/>
       <w:r>
         <w:rPr>
           <w:rFonts w:hint="eastAsia"/>
@@ -7508,7 +8916,7 @@
         </w:rPr>
         <w:t>的测试用例</w:t>
       </w:r>
-      <w:bookmarkEnd w:id="13"/>
+      <w:bookmarkEnd w:id="18"/>
     </w:p>
     <w:tbl>
       <w:tblPr>
@@ -7800,29 +9208,100 @@
     </w:tbl>
     <w:p>
       <w:pPr>
+        <w:pStyle w:val="4"/>
+        <w:rPr>
+          <w:noProof/>
+        </w:rPr>
+      </w:pPr>
+      <w:r>
+        <w:rPr>
+          <w:rFonts w:hint="eastAsia"/>
+          <w:noProof/>
+        </w:rPr>
+        <w:t>T</w:t>
+      </w:r>
+      <w:r>
+        <w:rPr>
+          <w:noProof/>
+        </w:rPr>
+        <w:t>US2-1</w:t>
+      </w:r>
+      <w:r>
+        <w:rPr>
+          <w:rFonts w:hint="eastAsia"/>
+          <w:noProof/>
+        </w:rPr>
+        <w:t>测试结果实例</w:t>
+      </w:r>
+    </w:p>
+    <w:p>
+      <w:r>
+        <w:rPr>
+          <w:noProof/>
+        </w:rPr>
+        <w:lastRenderedPageBreak/>
+        <w:drawing>
+          <wp:inline distT="0" distB="0" distL="0" distR="0" wp14:anchorId="52BFFC2B" wp14:editId="2A39D2F7">
+            <wp:extent cx="5274310" cy="2814320"/>
+            <wp:effectExtent l="0" t="0" r="2540" b="5080"/>
+            <wp:docPr id="8" name="图片 8"/>
+            <wp:cNvGraphicFramePr>
+              <a:graphicFrameLocks xmlns:a="http://schemas.openxmlformats.org/drawingml/2006/main" noChangeAspect="1"/>
+            </wp:cNvGraphicFramePr>
+            <a:graphic xmlns:a="http://schemas.openxmlformats.org/drawingml/2006/main">
+              <a:graphicData uri="http://schemas.openxmlformats.org/drawingml/2006/picture">
+                <pic:pic xmlns:pic="http://schemas.openxmlformats.org/drawingml/2006/picture">
+                  <pic:nvPicPr>
+                    <pic:cNvPr id="1" name=""/>
+                    <pic:cNvPicPr/>
+                  </pic:nvPicPr>
+                  <pic:blipFill>
+                    <a:blip r:embed="rId17"/>
+                    <a:stretch>
+                      <a:fillRect/>
+                    </a:stretch>
+                  </pic:blipFill>
+                  <pic:spPr>
+                    <a:xfrm>
+                      <a:off x="0" y="0"/>
+                      <a:ext cx="5274310" cy="2814320"/>
+                    </a:xfrm>
+                    <a:prstGeom prst="rect">
+                      <a:avLst/>
+                    </a:prstGeom>
+                  </pic:spPr>
+                </pic:pic>
+              </a:graphicData>
+            </a:graphic>
+          </wp:inline>
+        </w:drawing>
+      </w:r>
+    </w:p>
+    <w:p>
+      <w:pPr>
         <w:pStyle w:val="3"/>
       </w:pPr>
-      <w:bookmarkStart w:id="14" w:name="_Toc486110864"/>
+      <w:bookmarkStart w:id="19" w:name="_Toc486273884"/>
       <w:r>
         <w:rPr>
           <w:rFonts w:hint="eastAsia"/>
         </w:rPr>
         <w:t>TC4：驻店时长分析</w:t>
       </w:r>
-      <w:bookmarkEnd w:id="14"/>
+      <w:bookmarkEnd w:id="19"/>
     </w:p>
     <w:p>
       <w:pPr>
         <w:pStyle w:val="4"/>
       </w:pPr>
-      <w:bookmarkStart w:id="15" w:name="_Toc486110865"/>
+      <w:bookmarkStart w:id="20" w:name="_Toc486273885"/>
       <w:r>
         <w:rPr>
           <w:rFonts w:hint="eastAsia"/>
         </w:rPr>
         <w:t>TUS1的测试用例</w:t>
       </w:r>
-      <w:bookmarkEnd w:id="15"/>
+      <w:bookmarkEnd w:id="20"/>
       <w:r>
         <w:rPr>
           <w:rFonts w:hint="eastAsia"/>
@@ -9137,12 +10616,67 @@
       <w:pPr>
         <w:pStyle w:val="4"/>
       </w:pPr>
-      <w:bookmarkStart w:id="16" w:name="_Toc486110866"/>
+      <w:bookmarkStart w:id="21" w:name="_Toc486273886"/>
       <w:r>
         <w:rPr>
           <w:rFonts w:hint="eastAsia"/>
         </w:rPr>
         <w:lastRenderedPageBreak/>
+        <w:t>TUS1-4测试结果示例</w:t>
+      </w:r>
+      <w:bookmarkEnd w:id="21"/>
+    </w:p>
+    <w:p>
+      <w:r>
+        <w:rPr>
+          <w:noProof/>
+        </w:rPr>
+        <w:drawing>
+          <wp:inline distT="0" distB="0" distL="0" distR="0" wp14:anchorId="446E4E92" wp14:editId="56C90467">
+            <wp:extent cx="5274310" cy="2858770"/>
+            <wp:effectExtent l="0" t="0" r="2540" b="0"/>
+            <wp:docPr id="11" name="图片 11"/>
+            <wp:cNvGraphicFramePr>
+              <a:graphicFrameLocks xmlns:a="http://schemas.openxmlformats.org/drawingml/2006/main" noChangeAspect="1"/>
+            </wp:cNvGraphicFramePr>
+            <a:graphic xmlns:a="http://schemas.openxmlformats.org/drawingml/2006/main">
+              <a:graphicData uri="http://schemas.openxmlformats.org/drawingml/2006/picture">
+                <pic:pic xmlns:pic="http://schemas.openxmlformats.org/drawingml/2006/picture">
+                  <pic:nvPicPr>
+                    <pic:cNvPr id="1" name=""/>
+                    <pic:cNvPicPr/>
+                  </pic:nvPicPr>
+                  <pic:blipFill>
+                    <a:blip r:embed="rId18"/>
+                    <a:stretch>
+                      <a:fillRect/>
+                    </a:stretch>
+                  </pic:blipFill>
+                  <pic:spPr>
+                    <a:xfrm>
+                      <a:off x="0" y="0"/>
+                      <a:ext cx="5274310" cy="2858770"/>
+                    </a:xfrm>
+                    <a:prstGeom prst="rect">
+                      <a:avLst/>
+                    </a:prstGeom>
+                  </pic:spPr>
+                </pic:pic>
+              </a:graphicData>
+            </a:graphic>
+          </wp:inline>
+        </w:drawing>
+      </w:r>
+    </w:p>
+    <w:p>
+      <w:pPr>
+        <w:pStyle w:val="4"/>
+      </w:pPr>
+      <w:bookmarkStart w:id="22" w:name="_Toc486273887"/>
+      <w:r>
+        <w:rPr>
+          <w:rFonts w:hint="eastAsia"/>
+        </w:rPr>
         <w:t>TUS</w:t>
       </w:r>
       <w:r>
@@ -9154,7 +10688,7 @@
         </w:rPr>
         <w:t>的测试用例</w:t>
       </w:r>
-      <w:bookmarkEnd w:id="16"/>
+      <w:bookmarkEnd w:id="22"/>
     </w:p>
     <w:tbl>
       <w:tblPr>
@@ -9464,29 +10998,85 @@
     </w:tbl>
     <w:p>
       <w:pPr>
+        <w:pStyle w:val="4"/>
+      </w:pPr>
+      <w:bookmarkStart w:id="23" w:name="_Toc486273888"/>
+      <w:r>
+        <w:rPr>
+          <w:rFonts w:hint="eastAsia"/>
+        </w:rPr>
+        <w:t>TUS2-1测试示例</w:t>
+      </w:r>
+      <w:bookmarkEnd w:id="23"/>
+    </w:p>
+    <w:p>
+      <w:r>
+        <w:rPr>
+          <w:noProof/>
+        </w:rPr>
+        <w:lastRenderedPageBreak/>
+        <w:drawing>
+          <wp:inline distT="0" distB="0" distL="0" distR="0" wp14:anchorId="78BABEFA" wp14:editId="2F3D7BAD">
+            <wp:extent cx="5274310" cy="2792095"/>
+            <wp:effectExtent l="0" t="0" r="2540" b="8255"/>
+            <wp:docPr id="13" name="图片 13"/>
+            <wp:cNvGraphicFramePr>
+              <a:graphicFrameLocks xmlns:a="http://schemas.openxmlformats.org/drawingml/2006/main" noChangeAspect="1"/>
+            </wp:cNvGraphicFramePr>
+            <a:graphic xmlns:a="http://schemas.openxmlformats.org/drawingml/2006/main">
+              <a:graphicData uri="http://schemas.openxmlformats.org/drawingml/2006/picture">
+                <pic:pic xmlns:pic="http://schemas.openxmlformats.org/drawingml/2006/picture">
+                  <pic:nvPicPr>
+                    <pic:cNvPr id="1" name=""/>
+                    <pic:cNvPicPr/>
+                  </pic:nvPicPr>
+                  <pic:blipFill>
+                    <a:blip r:embed="rId19"/>
+                    <a:stretch>
+                      <a:fillRect/>
+                    </a:stretch>
+                  </pic:blipFill>
+                  <pic:spPr>
+                    <a:xfrm>
+                      <a:off x="0" y="0"/>
+                      <a:ext cx="5274310" cy="2792095"/>
+                    </a:xfrm>
+                    <a:prstGeom prst="rect">
+                      <a:avLst/>
+                    </a:prstGeom>
+                  </pic:spPr>
+                </pic:pic>
+              </a:graphicData>
+            </a:graphic>
+          </wp:inline>
+        </w:drawing>
+      </w:r>
+    </w:p>
+    <w:p>
+      <w:pPr>
         <w:pStyle w:val="3"/>
       </w:pPr>
-      <w:bookmarkStart w:id="17" w:name="_Toc486110867"/>
+      <w:bookmarkStart w:id="24" w:name="_Toc486273889"/>
       <w:r>
         <w:rPr>
           <w:rFonts w:hint="eastAsia"/>
         </w:rPr>
         <w:t>TC5：来访周期分析</w:t>
       </w:r>
-      <w:bookmarkEnd w:id="17"/>
+      <w:bookmarkEnd w:id="24"/>
     </w:p>
     <w:p>
       <w:pPr>
         <w:pStyle w:val="4"/>
       </w:pPr>
-      <w:bookmarkStart w:id="18" w:name="_Toc486110868"/>
+      <w:bookmarkStart w:id="25" w:name="_Toc486273890"/>
       <w:r>
         <w:rPr>
           <w:rFonts w:hint="eastAsia"/>
         </w:rPr>
         <w:t>TUS1的测试用例</w:t>
       </w:r>
-      <w:bookmarkEnd w:id="18"/>
+      <w:bookmarkEnd w:id="25"/>
       <w:r>
         <w:rPr>
           <w:rFonts w:hint="eastAsia"/>
@@ -10672,6 +12262,7 @@
                 <w:sz w:val="21"/>
                 <w:szCs w:val="21"/>
               </w:rPr>
+              <w:lastRenderedPageBreak/>
               <w:t>17</w:t>
             </w:r>
             <w:r>
@@ -10700,6 +12291,7 @@
                 <w:sz w:val="21"/>
                 <w:szCs w:val="21"/>
               </w:rPr>
+              <w:lastRenderedPageBreak/>
               <w:t>2017/5/1</w:t>
             </w:r>
           </w:p>
@@ -10715,6 +12307,7 @@
                 <w:sz w:val="21"/>
                 <w:szCs w:val="21"/>
               </w:rPr>
+              <w:lastRenderedPageBreak/>
               <w:t>21:00:00</w:t>
             </w:r>
           </w:p>
@@ -10736,7 +12329,17 @@
                 <w:sz w:val="21"/>
                 <w:szCs w:val="21"/>
               </w:rPr>
-              <w:t>按小时统计的9点到21点的</w:t>
+              <w:lastRenderedPageBreak/>
+              <w:t>按小时统计的9点到21点</w:t>
+            </w:r>
+            <w:r>
+              <w:rPr>
+                <w:rFonts w:hint="eastAsia"/>
+                <w:sz w:val="21"/>
+                <w:szCs w:val="21"/>
+              </w:rPr>
+              <w:lastRenderedPageBreak/>
+              <w:t>的</w:t>
             </w:r>
             <w:r>
               <w:rPr>
@@ -10762,12 +12365,67 @@
       <w:pPr>
         <w:pStyle w:val="4"/>
       </w:pPr>
-      <w:bookmarkStart w:id="19" w:name="_Toc486110869"/>
+      <w:bookmarkStart w:id="26" w:name="_Toc486273891"/>
       <w:r>
         <w:rPr>
           <w:rFonts w:hint="eastAsia"/>
         </w:rPr>
         <w:lastRenderedPageBreak/>
+        <w:t>YUS1-4测试结果示例</w:t>
+      </w:r>
+      <w:bookmarkEnd w:id="26"/>
+    </w:p>
+    <w:p>
+      <w:r>
+        <w:rPr>
+          <w:noProof/>
+        </w:rPr>
+        <w:drawing>
+          <wp:inline distT="0" distB="0" distL="0" distR="0" wp14:anchorId="64BE6341" wp14:editId="76F2926C">
+            <wp:extent cx="5274310" cy="2875915"/>
+            <wp:effectExtent l="0" t="0" r="2540" b="635"/>
+            <wp:docPr id="14" name="图片 14"/>
+            <wp:cNvGraphicFramePr>
+              <a:graphicFrameLocks xmlns:a="http://schemas.openxmlformats.org/drawingml/2006/main" noChangeAspect="1"/>
+            </wp:cNvGraphicFramePr>
+            <a:graphic xmlns:a="http://schemas.openxmlformats.org/drawingml/2006/main">
+              <a:graphicData uri="http://schemas.openxmlformats.org/drawingml/2006/picture">
+                <pic:pic xmlns:pic="http://schemas.openxmlformats.org/drawingml/2006/picture">
+                  <pic:nvPicPr>
+                    <pic:cNvPr id="1" name=""/>
+                    <pic:cNvPicPr/>
+                  </pic:nvPicPr>
+                  <pic:blipFill>
+                    <a:blip r:embed="rId20"/>
+                    <a:stretch>
+                      <a:fillRect/>
+                    </a:stretch>
+                  </pic:blipFill>
+                  <pic:spPr>
+                    <a:xfrm>
+                      <a:off x="0" y="0"/>
+                      <a:ext cx="5274310" cy="2875915"/>
+                    </a:xfrm>
+                    <a:prstGeom prst="rect">
+                      <a:avLst/>
+                    </a:prstGeom>
+                  </pic:spPr>
+                </pic:pic>
+              </a:graphicData>
+            </a:graphic>
+          </wp:inline>
+        </w:drawing>
+      </w:r>
+    </w:p>
+    <w:p>
+      <w:pPr>
+        <w:pStyle w:val="4"/>
+      </w:pPr>
+      <w:bookmarkStart w:id="27" w:name="_Toc486273892"/>
+      <w:r>
+        <w:rPr>
+          <w:rFonts w:hint="eastAsia"/>
+        </w:rPr>
         <w:t>TUS</w:t>
       </w:r>
       <w:r>
@@ -10779,7 +12437,7 @@
         </w:rPr>
         <w:t>的测试用例</w:t>
       </w:r>
-      <w:bookmarkEnd w:id="19"/>
+      <w:bookmarkEnd w:id="27"/>
     </w:p>
     <w:tbl>
       <w:tblPr>
@@ -11037,8 +12695,6 @@
               </w:rPr>
               <w:t>20</w:t>
             </w:r>
-            <w:bookmarkStart w:id="20" w:name="_GoBack"/>
-            <w:bookmarkEnd w:id="20"/>
             <w:r>
               <w:rPr>
                 <w:sz w:val="21"/>
@@ -11089,29 +12745,85 @@
     </w:tbl>
     <w:p>
       <w:pPr>
+        <w:pStyle w:val="4"/>
+      </w:pPr>
+      <w:bookmarkStart w:id="28" w:name="_Toc486273893"/>
+      <w:r>
+        <w:rPr>
+          <w:rFonts w:hint="eastAsia"/>
+        </w:rPr>
+        <w:t>TUS2-1测试结果示例</w:t>
+      </w:r>
+      <w:bookmarkEnd w:id="28"/>
+    </w:p>
+    <w:p>
+      <w:r>
+        <w:rPr>
+          <w:noProof/>
+        </w:rPr>
+        <w:lastRenderedPageBreak/>
+        <w:drawing>
+          <wp:inline distT="0" distB="0" distL="0" distR="0" wp14:anchorId="52E822F5" wp14:editId="2E91F63C">
+            <wp:extent cx="5274310" cy="2787015"/>
+            <wp:effectExtent l="0" t="0" r="2540" b="0"/>
+            <wp:docPr id="15" name="图片 15"/>
+            <wp:cNvGraphicFramePr>
+              <a:graphicFrameLocks xmlns:a="http://schemas.openxmlformats.org/drawingml/2006/main" noChangeAspect="1"/>
+            </wp:cNvGraphicFramePr>
+            <a:graphic xmlns:a="http://schemas.openxmlformats.org/drawingml/2006/main">
+              <a:graphicData uri="http://schemas.openxmlformats.org/drawingml/2006/picture">
+                <pic:pic xmlns:pic="http://schemas.openxmlformats.org/drawingml/2006/picture">
+                  <pic:nvPicPr>
+                    <pic:cNvPr id="1" name=""/>
+                    <pic:cNvPicPr/>
+                  </pic:nvPicPr>
+                  <pic:blipFill>
+                    <a:blip r:embed="rId21"/>
+                    <a:stretch>
+                      <a:fillRect/>
+                    </a:stretch>
+                  </pic:blipFill>
+                  <pic:spPr>
+                    <a:xfrm>
+                      <a:off x="0" y="0"/>
+                      <a:ext cx="5274310" cy="2787015"/>
+                    </a:xfrm>
+                    <a:prstGeom prst="rect">
+                      <a:avLst/>
+                    </a:prstGeom>
+                  </pic:spPr>
+                </pic:pic>
+              </a:graphicData>
+            </a:graphic>
+          </wp:inline>
+        </w:drawing>
+      </w:r>
+    </w:p>
+    <w:p>
+      <w:pPr>
         <w:pStyle w:val="1"/>
       </w:pPr>
-      <w:bookmarkStart w:id="21" w:name="_Toc486110870"/>
+      <w:bookmarkStart w:id="29" w:name="_Toc486273894"/>
       <w:r>
         <w:rPr>
           <w:rFonts w:hint="eastAsia"/>
         </w:rPr>
         <w:t>数据接收服务器测试</w:t>
       </w:r>
-      <w:bookmarkEnd w:id="21"/>
+      <w:bookmarkEnd w:id="29"/>
     </w:p>
     <w:p>
       <w:pPr>
         <w:pStyle w:val="2"/>
       </w:pPr>
-      <w:bookmarkStart w:id="22" w:name="_Toc486110871"/>
+      <w:bookmarkStart w:id="30" w:name="_Toc486273895"/>
       <w:r>
         <w:rPr>
           <w:rFonts w:hint="eastAsia"/>
         </w:rPr>
         <w:t>测试方法</w:t>
       </w:r>
-      <w:bookmarkEnd w:id="22"/>
+      <w:bookmarkEnd w:id="30"/>
     </w:p>
     <w:p>
       <w:r>
@@ -11132,7 +12844,7 @@
         <w:rPr>
           <w:rFonts w:hint="eastAsia"/>
         </w:rPr>
-        <w:t>进行并发测试和压力测试，通过</w:t>
+        <w:t>进行并发测试，通过</w:t>
       </w:r>
       <w:proofErr w:type="spellStart"/>
       <w:r>
@@ -11179,25 +12891,6 @@
           <w:rFonts w:hint="eastAsia"/>
         </w:rPr>
         <w:t>探针同时向数据接收服务器发送数据，具体步骤描述如下：</w:t>
-      </w:r>
-    </w:p>
-    <w:p>
-      <w:pPr>
-        <w:pStyle w:val="aff9"/>
-        <w:numPr>
-          <w:ilvl w:val="0"/>
-          <w:numId w:val="9"/>
-        </w:numPr>
-        <w:ind w:firstLineChars="0"/>
-        <w:rPr>
-          <w:rFonts w:hint="eastAsia"/>
-        </w:rPr>
-      </w:pPr>
-      <w:r>
-        <w:rPr>
-          <w:rFonts w:hint="eastAsia"/>
-        </w:rPr>
-        <w:t>建立test plan</w:t>
       </w:r>
     </w:p>
     <w:p>
@@ -11213,46 +12906,7 @@
         <w:rPr>
           <w:rFonts w:hint="eastAsia"/>
         </w:rPr>
-        <w:t>添加线程组，设置</w:t>
-      </w:r>
-      <w:proofErr w:type="gramStart"/>
-      <w:r>
-        <w:rPr>
-          <w:rFonts w:hint="eastAsia"/>
-        </w:rPr>
-        <w:t>线程数</w:t>
-      </w:r>
-      <w:proofErr w:type="gramEnd"/>
-      <w:r>
-        <w:rPr>
-          <w:rFonts w:hint="eastAsia"/>
-        </w:rPr>
-        <w:t>为1000</w:t>
-      </w:r>
-    </w:p>
-    <w:p>
-      <w:pPr>
-        <w:pStyle w:val="aff9"/>
-        <w:numPr>
-          <w:ilvl w:val="0"/>
-          <w:numId w:val="9"/>
-        </w:numPr>
-        <w:ind w:firstLineChars="0"/>
-        <w:rPr>
-          <w:rFonts w:hint="eastAsia"/>
-        </w:rPr>
-      </w:pPr>
-      <w:r>
-        <w:rPr>
-          <w:rFonts w:hint="eastAsia"/>
-        </w:rPr>
-        <w:t>建立同步计时器，设置累计线程数（用户数）为1000</w:t>
-      </w:r>
-      <w:r>
-        <w:rPr>
-          <w:rFonts w:hint="eastAsia"/>
-        </w:rPr>
-        <w:t>，确保1000条数据同时发往接收服务器</w:t>
+        <w:t>建立test plan</w:t>
       </w:r>
     </w:p>
     <w:p>
@@ -11268,30 +12922,21 @@
         <w:rPr>
           <w:rFonts w:hint="eastAsia"/>
         </w:rPr>
-        <w:t>添加Http</w:t>
-      </w:r>
-      <w:r>
-        <w:t xml:space="preserve"> request, </w:t>
+        <w:t>添加线程组，设置线程数为</w:t>
       </w:r>
       <w:r>
         <w:rPr>
           <w:rFonts w:hint="eastAsia"/>
         </w:rPr>
-        <w:t>并配置服务器地址，访问路径，POST方式，携带的</w:t>
-      </w:r>
-      <w:proofErr w:type="spellStart"/>
+        <w:t>1</w:t>
+      </w:r>
+      <w:bookmarkStart w:id="31" w:name="_GoBack"/>
+      <w:bookmarkEnd w:id="31"/>
       <w:r>
         <w:rPr>
           <w:rFonts w:hint="eastAsia"/>
         </w:rPr>
-        <w:t>json</w:t>
-      </w:r>
-      <w:proofErr w:type="spellEnd"/>
-      <w:r>
-        <w:rPr>
-          <w:rFonts w:hint="eastAsia"/>
-        </w:rPr>
-        <w:t>数据</w:t>
+        <w:t>000</w:t>
       </w:r>
     </w:p>
     <w:p>
@@ -11307,6 +12952,61 @@
         <w:rPr>
           <w:rFonts w:hint="eastAsia"/>
         </w:rPr>
+        <w:t>建立同步计时器，设置累计线程数（用户数）为1000，确保1000条数据同时发往接收服务器</w:t>
+      </w:r>
+    </w:p>
+    <w:p>
+      <w:pPr>
+        <w:pStyle w:val="aff9"/>
+        <w:numPr>
+          <w:ilvl w:val="0"/>
+          <w:numId w:val="9"/>
+        </w:numPr>
+        <w:ind w:firstLineChars="0"/>
+      </w:pPr>
+      <w:r>
+        <w:rPr>
+          <w:rFonts w:hint="eastAsia"/>
+        </w:rPr>
+        <w:t>添加Http</w:t>
+      </w:r>
+      <w:r>
+        <w:t xml:space="preserve"> request, </w:t>
+      </w:r>
+      <w:r>
+        <w:rPr>
+          <w:rFonts w:hint="eastAsia"/>
+        </w:rPr>
+        <w:t>并配置服务器地址，访问路径，POST方式，携带的</w:t>
+      </w:r>
+      <w:proofErr w:type="spellStart"/>
+      <w:r>
+        <w:rPr>
+          <w:rFonts w:hint="eastAsia"/>
+        </w:rPr>
+        <w:t>json</w:t>
+      </w:r>
+      <w:proofErr w:type="spellEnd"/>
+      <w:r>
+        <w:rPr>
+          <w:rFonts w:hint="eastAsia"/>
+        </w:rPr>
+        <w:t>数据</w:t>
+      </w:r>
+    </w:p>
+    <w:p>
+      <w:pPr>
+        <w:pStyle w:val="aff9"/>
+        <w:numPr>
+          <w:ilvl w:val="0"/>
+          <w:numId w:val="9"/>
+        </w:numPr>
+        <w:ind w:firstLineChars="0"/>
+      </w:pPr>
+      <w:r>
+        <w:rPr>
+          <w:rFonts w:hint="eastAsia"/>
+        </w:rPr>
         <w:t>发送请求并观察测试结果</w:t>
       </w:r>
     </w:p>
@@ -11314,17 +13014,18 @@
       <w:pPr>
         <w:pStyle w:val="2"/>
       </w:pPr>
-      <w:bookmarkStart w:id="23" w:name="_Toc486110872"/>
+      <w:bookmarkStart w:id="32" w:name="_Toc486273896"/>
       <w:r>
         <w:rPr>
           <w:rFonts w:hint="eastAsia"/>
         </w:rPr>
         <w:t>测试数据</w:t>
       </w:r>
-      <w:bookmarkEnd w:id="23"/>
+      <w:bookmarkEnd w:id="32"/>
     </w:p>
     <w:p>
       <w:r>
+        <w:lastRenderedPageBreak/>
         <w:t xml:space="preserve">Http </w:t>
       </w:r>
       <w:r>
@@ -11355,7 +13056,6 @@
     </w:p>
     <w:p>
       <w:r>
-        <w:lastRenderedPageBreak/>
         <w:t xml:space="preserve">      "id":   "0010f377",   </w:t>
       </w:r>
     </w:p>
@@ -11481,8 +13181,6 @@
       </w:r>
       <w:r>
         <w:tab/>
-      </w:r>
-      <w:r>
         <w:t>"data": [{</w:t>
       </w:r>
     </w:p>
@@ -11524,10 +13222,7 @@
       </w:r>
       <w:r>
         <w:tab/>
-        <w:t xml:space="preserve"> </w:t>
-      </w:r>
-      <w:r>
-        <w:t>"range": "1.0",</w:t>
+        <w:t xml:space="preserve"> "range": "1.0",</w:t>
       </w:r>
     </w:p>
     <w:p>
@@ -11602,20 +13297,17 @@
     </w:p>
     <w:p>
       <w:r>
+        <w:lastRenderedPageBreak/>
         <w:t xml:space="preserve">               "essid2":"东方明珠",</w:t>
       </w:r>
     </w:p>
     <w:p>
       <w:r>
-        <w:t xml:space="preserve">               </w:t>
-      </w:r>
-      <w:r>
-        <w:t>"essid3":"home",</w:t>
+        <w:t xml:space="preserve">               "essid3":"home",</w:t>
       </w:r>
     </w:p>
     <w:p>
       <w:r>
-        <w:lastRenderedPageBreak/>
         <w:t xml:space="preserve">               "essid4":"abcd",</w:t>
       </w:r>
     </w:p>
@@ -11630,12 +13322,7 @@
       </w:r>
       <w:r>
         <w:tab/>
-      </w:r>
-      <w:r>
-        <w:t xml:space="preserve"> </w:t>
-      </w:r>
-      <w:r>
-        <w:t>"essid6":"XX会馆"</w:t>
+        <w:t xml:space="preserve"> "essid6":"XX会馆"</w:t>
       </w:r>
     </w:p>
     <w:p>
@@ -11772,20 +13459,170 @@
     <w:p>
       <w:r>
         <w:t xml:space="preserve">                }]</w:t>
+      </w:r>
+    </w:p>
+    <w:p>
+      <w:r>
+        <w:lastRenderedPageBreak/>
+        <w:t>}</w:t>
       </w:r>
     </w:p>
     <w:p>
       <w:pPr>
+        <w:pStyle w:val="2"/>
+      </w:pPr>
+      <w:bookmarkStart w:id="33" w:name="_Toc486273897"/>
+      <w:r>
         <w:rPr>
           <w:rFonts w:hint="eastAsia"/>
         </w:rPr>
+        <w:t>测试结果</w:t>
+      </w:r>
+      <w:bookmarkEnd w:id="33"/>
+    </w:p>
+    <w:p>
+      <w:pPr>
+        <w:pStyle w:val="3"/>
+        <w:rPr>
+          <w:noProof/>
+        </w:rPr>
       </w:pPr>
-      <w:r>
-        <w:t>}</w:t>
-      </w:r>
+      <w:bookmarkStart w:id="34" w:name="_Toc486273898"/>
+      <w:r>
+        <w:rPr>
+          <w:rFonts w:hint="eastAsia"/>
+          <w:noProof/>
+        </w:rPr>
+        <w:t>以树的形式查看结果</w:t>
+      </w:r>
+      <w:bookmarkEnd w:id="34"/>
     </w:p>
+    <w:p>
+      <w:r>
+        <w:rPr>
+          <w:noProof/>
+        </w:rPr>
+        <w:drawing>
+          <wp:inline distT="0" distB="0" distL="0" distR="0">
+            <wp:extent cx="5274310" cy="2970269"/>
+            <wp:effectExtent l="0" t="0" r="2540" b="1905"/>
+            <wp:docPr id="2" name="图片 2" descr="E:\program_doc\qq\2456700983\Image\Group\(9U_DCV)04@8AX(~~GN8]19.png"/>
+            <wp:cNvGraphicFramePr>
+              <a:graphicFrameLocks xmlns:a="http://schemas.openxmlformats.org/drawingml/2006/main" noChangeAspect="1"/>
+            </wp:cNvGraphicFramePr>
+            <a:graphic xmlns:a="http://schemas.openxmlformats.org/drawingml/2006/main">
+              <a:graphicData uri="http://schemas.openxmlformats.org/drawingml/2006/picture">
+                <pic:pic xmlns:pic="http://schemas.openxmlformats.org/drawingml/2006/picture">
+                  <pic:nvPicPr>
+                    <pic:cNvPr id="0" name="Picture 1" descr="E:\program_doc\qq\2456700983\Image\Group\(9U_DCV)04@8AX(~~GN8]19.png"/>
+                    <pic:cNvPicPr>
+                      <a:picLocks noChangeAspect="1" noChangeArrowheads="1"/>
+                    </pic:cNvPicPr>
+                  </pic:nvPicPr>
+                  <pic:blipFill>
+                    <a:blip r:embed="rId22">
+                      <a:extLst>
+                        <a:ext uri="{28A0092B-C50C-407E-A947-70E740481C1C}">
+                          <a14:useLocalDpi xmlns:a14="http://schemas.microsoft.com/office/drawing/2010/main" val="0"/>
+                        </a:ext>
+                      </a:extLst>
+                    </a:blip>
+                    <a:srcRect/>
+                    <a:stretch>
+                      <a:fillRect/>
+                    </a:stretch>
+                  </pic:blipFill>
+                  <pic:spPr bwMode="auto">
+                    <a:xfrm>
+                      <a:off x="0" y="0"/>
+                      <a:ext cx="5274310" cy="2970269"/>
+                    </a:xfrm>
+                    <a:prstGeom prst="rect">
+                      <a:avLst/>
+                    </a:prstGeom>
+                    <a:noFill/>
+                    <a:ln>
+                      <a:noFill/>
+                    </a:ln>
+                  </pic:spPr>
+                </pic:pic>
+              </a:graphicData>
+            </a:graphic>
+          </wp:inline>
+        </w:drawing>
+      </w:r>
+    </w:p>
+    <w:p>
+      <w:pPr>
+        <w:pStyle w:val="3"/>
+      </w:pPr>
+      <w:bookmarkStart w:id="35" w:name="_Toc486273899"/>
+      <w:r>
+        <w:rPr>
+          <w:rFonts w:hint="eastAsia"/>
+        </w:rPr>
+        <w:t>以表格形式查看结果</w:t>
+      </w:r>
+      <w:bookmarkEnd w:id="35"/>
+    </w:p>
+    <w:p>
+      <w:r>
+        <w:rPr>
+          <w:noProof/>
+        </w:rPr>
+        <w:drawing>
+          <wp:inline distT="0" distB="0" distL="0" distR="0">
+            <wp:extent cx="5274310" cy="2970269"/>
+            <wp:effectExtent l="0" t="0" r="2540" b="1905"/>
+            <wp:docPr id="3" name="图片 3" descr="E:\program_doc\qq\2456700983\Image\Group\8RJESS1`B4GK57$OCB2LG]4.png"/>
+            <wp:cNvGraphicFramePr>
+              <a:graphicFrameLocks xmlns:a="http://schemas.openxmlformats.org/drawingml/2006/main" noChangeAspect="1"/>
+            </wp:cNvGraphicFramePr>
+            <a:graphic xmlns:a="http://schemas.openxmlformats.org/drawingml/2006/main">
+              <a:graphicData uri="http://schemas.openxmlformats.org/drawingml/2006/picture">
+                <pic:pic xmlns:pic="http://schemas.openxmlformats.org/drawingml/2006/picture">
+                  <pic:nvPicPr>
+                    <pic:cNvPr id="0" name="Picture 2" descr="E:\program_doc\qq\2456700983\Image\Group\8RJESS1`B4GK57$OCB2LG]4.png"/>
+                    <pic:cNvPicPr>
+                      <a:picLocks noChangeAspect="1" noChangeArrowheads="1"/>
+                    </pic:cNvPicPr>
+                  </pic:nvPicPr>
+                  <pic:blipFill>
+                    <a:blip r:embed="rId23">
+                      <a:extLst>
+                        <a:ext uri="{28A0092B-C50C-407E-A947-70E740481C1C}">
+                          <a14:useLocalDpi xmlns:a14="http://schemas.microsoft.com/office/drawing/2010/main" val="0"/>
+                        </a:ext>
+                      </a:extLst>
+                    </a:blip>
+                    <a:srcRect/>
+                    <a:stretch>
+                      <a:fillRect/>
+                    </a:stretch>
+                  </pic:blipFill>
+                  <pic:spPr bwMode="auto">
+                    <a:xfrm>
+                      <a:off x="0" y="0"/>
+                      <a:ext cx="5274310" cy="2970269"/>
+                    </a:xfrm>
+                    <a:prstGeom prst="rect">
+                      <a:avLst/>
+                    </a:prstGeom>
+                    <a:noFill/>
+                    <a:ln>
+                      <a:noFill/>
+                    </a:ln>
+                  </pic:spPr>
+                </pic:pic>
+              </a:graphicData>
+            </a:graphic>
+          </wp:inline>
+        </w:drawing>
+      </w:r>
+    </w:p>
+    <w:p/>
     <w:sectPr>
-      <w:footerReference w:type="default" r:id="rId12"/>
+      <w:footerReference w:type="default" r:id="rId24"/>
       <w:pgSz w:w="11906" w:h="16838"/>
       <w:pgMar w:top="1440" w:right="1800" w:bottom="1440" w:left="1800" w:header="851" w:footer="992" w:gutter="0"/>
       <w:pgNumType w:start="0"/>
@@ -11862,7 +13699,7 @@
         <w:bCs/>
         <w:noProof/>
       </w:rPr>
-      <w:t>10</w:t>
+      <w:t>16</w:t>
     </w:r>
     <w:r>
       <w:rPr>
@@ -11910,7 +13747,7 @@
         <w:bCs/>
         <w:noProof/>
       </w:rPr>
-      <w:t>10</w:t>
+      <w:t>16</w:t>
     </w:r>
     <w:r>
       <w:rPr>
@@ -14840,8 +16677,10 @@
   <w:rsids>
     <w:rsidRoot w:val="00451E7E"/>
     <w:rsid w:val="001802D4"/>
+    <w:rsid w:val="00404E0A"/>
     <w:rsid w:val="00451E7E"/>
     <w:rsid w:val="00A31DA2"/>
+    <w:rsid w:val="00A547BC"/>
     <w:rsid w:val="00C9662B"/>
   </w:rsids>
   <m:mathPr>
@@ -15639,7 +17478,7 @@
 </file>
 
 <file path=customXml/itemProps3.xml><?xml version="1.0" encoding="utf-8"?>
-<ds:datastoreItem xmlns:ds="http://schemas.openxmlformats.org/officeDocument/2006/customXml" ds:itemID="{3719ED7D-2980-4274-BC7B-7B65C59625F0}">
+<ds:datastoreItem xmlns:ds="http://schemas.openxmlformats.org/officeDocument/2006/customXml" ds:itemID="{4C741CE9-1B5D-4A4B-B9B4-1E213653EB17}">
   <ds:schemaRefs>
     <ds:schemaRef ds:uri="http://schemas.openxmlformats.org/officeDocument/2006/bibliography"/>
   </ds:schemaRefs>

</xml_diff>